<commit_message>
create main.html and Sitemap.xml
</commit_message>
<xml_diff>
--- a/Курсовая Лушкин.docx
+++ b/Курсовая Лушкин.docx
@@ -1,6 +1,6 @@
 
 <file path=word/document.xml><?xml version="1.0" encoding="utf-8"?>
-<w:document xmlns:wpc="http://schemas.microsoft.com/office/word/2010/wordprocessingCanvas" xmlns:cx="http://schemas.microsoft.com/office/drawing/2014/chartex" xmlns:cx1="http://schemas.microsoft.com/office/drawing/2015/9/8/chartex" xmlns:cx2="http://schemas.microsoft.com/office/drawing/2015/10/21/chartex" xmlns:cx3="http://schemas.microsoft.com/office/drawing/2016/5/9/chartex" xmlns:cx4="http://schemas.microsoft.com/office/drawing/2016/5/10/chartex" xmlns:cx5="http://schemas.microsoft.com/office/drawing/2016/5/11/chartex" xmlns:cx6="http://schemas.microsoft.com/office/drawing/2016/5/12/chartex" xmlns:cx7="http://schemas.microsoft.com/office/drawing/2016/5/13/chartex" xmlns:cx8="http://schemas.microsoft.com/office/drawing/2016/5/14/chartex" xmlns:mc="http://schemas.openxmlformats.org/markup-compatibility/2006" xmlns:aink="http://schemas.microsoft.com/office/drawing/2016/ink" xmlns:am3d="http://schemas.microsoft.com/office/drawing/2017/model3d" xmlns:o="urn:schemas-microsoft-com:office:office" xmlns:r="http://schemas.openxmlformats.org/officeDocument/2006/relationships" xmlns:m="http://schemas.openxmlformats.org/officeDocument/2006/math" xmlns:v="urn:schemas-microsoft-com:vml" xmlns:wp14="http://schemas.microsoft.com/office/word/2010/wordprocessingDrawing" xmlns:wp="http://schemas.openxmlformats.org/drawingml/2006/wordprocessingDrawing" xmlns:w10="urn:schemas-microsoft-com:office:word" xmlns:w="http://schemas.openxmlformats.org/wordprocessingml/2006/main" xmlns:w14="http://schemas.microsoft.com/office/word/2010/wordml" xmlns:w15="http://schemas.microsoft.com/office/word/2012/wordml" xmlns:w16cid="http://schemas.microsoft.com/office/word/2016/wordml/cid" xmlns:w16se="http://schemas.microsoft.com/office/word/2015/wordml/symex" xmlns:wpg="http://schemas.microsoft.com/office/word/2010/wordprocessingGroup" xmlns:wpi="http://schemas.microsoft.com/office/word/2010/wordprocessingInk" xmlns:wne="http://schemas.microsoft.com/office/word/2006/wordml" xmlns:wps="http://schemas.microsoft.com/office/word/2010/wordprocessingShape" mc:Ignorable="w14 w15 w16se w16cid wp14">
+<w:document xmlns:wpc="http://schemas.microsoft.com/office/word/2010/wordprocessingCanvas" xmlns:cx="http://schemas.microsoft.com/office/drawing/2014/chartex" xmlns:cx1="http://schemas.microsoft.com/office/drawing/2015/9/8/chartex" xmlns:cx2="http://schemas.microsoft.com/office/drawing/2015/10/21/chartex" xmlns:cx3="http://schemas.microsoft.com/office/drawing/2016/5/9/chartex" xmlns:cx4="http://schemas.microsoft.com/office/drawing/2016/5/10/chartex" xmlns:cx5="http://schemas.microsoft.com/office/drawing/2016/5/11/chartex" xmlns:cx6="http://schemas.microsoft.com/office/drawing/2016/5/12/chartex" xmlns:cx7="http://schemas.microsoft.com/office/drawing/2016/5/13/chartex" xmlns:cx8="http://schemas.microsoft.com/office/drawing/2016/5/14/chartex" xmlns:mc="http://schemas.openxmlformats.org/markup-compatibility/2006" xmlns:aink="http://schemas.microsoft.com/office/drawing/2016/ink" xmlns:am3d="http://schemas.microsoft.com/office/drawing/2017/model3d" xmlns:o="urn:schemas-microsoft-com:office:office" xmlns:r="http://schemas.openxmlformats.org/officeDocument/2006/relationships" xmlns:m="http://schemas.openxmlformats.org/officeDocument/2006/math" xmlns:v="urn:schemas-microsoft-com:vml" xmlns:wp14="http://schemas.microsoft.com/office/word/2010/wordprocessingDrawing" xmlns:wp="http://schemas.openxmlformats.org/drawingml/2006/wordprocessingDrawing" xmlns:w10="urn:schemas-microsoft-com:office:word" xmlns:w="http://schemas.openxmlformats.org/wordprocessingml/2006/main" xmlns:w14="http://schemas.microsoft.com/office/word/2010/wordml" xmlns:w15="http://schemas.microsoft.com/office/word/2012/wordml" xmlns:w16cex="http://schemas.microsoft.com/office/word/2018/wordml/cex" xmlns:w16cid="http://schemas.microsoft.com/office/word/2016/wordml/cid" xmlns:w16="http://schemas.microsoft.com/office/word/2018/wordml" xmlns:w16se="http://schemas.microsoft.com/office/word/2015/wordml/symex" xmlns:wpg="http://schemas.microsoft.com/office/word/2010/wordprocessingGroup" xmlns:wpi="http://schemas.microsoft.com/office/word/2010/wordprocessingInk" xmlns:wne="http://schemas.microsoft.com/office/word/2006/wordml" xmlns:wps="http://schemas.microsoft.com/office/word/2010/wordprocessingShape" mc:Ignorable="w14 w15 w16se w16cid w16 w16cex wp14">
   <w:body>
     <w:p>
       <w:pPr>
@@ -948,8 +948,6 @@
           <w:lang w:eastAsia="ru-RU"/>
         </w:rPr>
       </w:pPr>
-      <w:bookmarkStart w:id="0" w:name="_GoBack"/>
-      <w:bookmarkEnd w:id="0"/>
     </w:p>
     <w:p>
       <w:pPr>
@@ -1097,9 +1095,9 @@
         <w:br w:type="page"/>
       </w:r>
     </w:p>
-    <w:bookmarkStart w:id="1" w:name="_Toc154508355" w:displacedByCustomXml="next"/>
-    <w:bookmarkStart w:id="2" w:name="_Toc1587087284" w:displacedByCustomXml="next"/>
-    <w:bookmarkStart w:id="3" w:name="_Toc156460929" w:displacedByCustomXml="next"/>
+    <w:bookmarkStart w:id="0" w:name="_Toc156460929" w:displacedByCustomXml="next"/>
+    <w:bookmarkStart w:id="1" w:name="_Toc1587087284" w:displacedByCustomXml="next"/>
+    <w:bookmarkStart w:id="2" w:name="_Toc154508355" w:displacedByCustomXml="next"/>
     <w:sdt>
       <w:sdtPr>
         <w:rPr>
@@ -1129,9 +1127,9 @@
           <w:r>
             <w:t>Содержание</w:t>
           </w:r>
-          <w:bookmarkEnd w:id="3"/>
           <w:bookmarkEnd w:id="2"/>
           <w:bookmarkEnd w:id="1"/>
+          <w:bookmarkEnd w:id="0"/>
           <w:r>
             <w:fldChar w:fldCharType="begin"/>
           </w:r>
@@ -1964,7 +1962,7 @@
                 <w:webHidden/>
                 <w:sz w:val="28"/>
               </w:rPr>
-              <w:t>13</w:t>
+              <w:t>12</w:t>
             </w:r>
             <w:r>
               <w:rPr>
@@ -2040,7 +2038,7 @@
                 <w:webHidden/>
                 <w:sz w:val="28"/>
               </w:rPr>
-              <w:t>14</w:t>
+              <w:t>13</w:t>
             </w:r>
             <w:r>
               <w:rPr>
@@ -2115,7 +2113,7 @@
                 <w:webHidden/>
                 <w:sz w:val="28"/>
               </w:rPr>
-              <w:t>25</w:t>
+              <w:t>20</w:t>
             </w:r>
             <w:r>
               <w:rPr>
@@ -2190,7 +2188,7 @@
                 <w:webHidden/>
                 <w:sz w:val="28"/>
               </w:rPr>
-              <w:t>26</w:t>
+              <w:t>21</w:t>
             </w:r>
             <w:r>
               <w:rPr>
@@ -2233,14 +2231,14 @@
         <w:spacing w:before="0" w:after="0"/>
         <w:contextualSpacing/>
       </w:pPr>
-      <w:bookmarkStart w:id="4" w:name="_Toc134110677"/>
-      <w:bookmarkStart w:id="5" w:name="_Toc156460930"/>
+      <w:bookmarkStart w:id="3" w:name="_Toc134110677"/>
+      <w:bookmarkStart w:id="4" w:name="_Toc156460930"/>
       <w:r>
         <w:lastRenderedPageBreak/>
         <w:t>Введение</w:t>
       </w:r>
+      <w:bookmarkEnd w:id="3"/>
       <w:bookmarkEnd w:id="4"/>
-      <w:bookmarkEnd w:id="5"/>
     </w:p>
     <w:p>
       <w:pPr>
@@ -2309,56 +2307,27 @@
       <w:pPr>
         <w:pStyle w:val="1"/>
       </w:pPr>
-      <w:bookmarkStart w:id="6" w:name="_Toc134110678"/>
-      <w:bookmarkStart w:id="7" w:name="_Toc156460931"/>
+      <w:bookmarkStart w:id="5" w:name="_Toc134110678"/>
+      <w:bookmarkStart w:id="6" w:name="_Toc156460931"/>
       <w:r>
         <w:lastRenderedPageBreak/>
         <w:t xml:space="preserve">1. </w:t>
       </w:r>
+      <w:bookmarkEnd w:id="5"/>
+      <w:r>
+        <w:t>Технические требования к разработке проекта</w:t>
+      </w:r>
       <w:bookmarkEnd w:id="6"/>
-      <w:r>
-        <w:t>Технические требования к разработке проекта</w:t>
+    </w:p>
+    <w:p>
+      <w:pPr>
+        <w:pStyle w:val="2"/>
+      </w:pPr>
+      <w:bookmarkStart w:id="7" w:name="_Toc156460932"/>
+      <w:r>
+        <w:t>1.1. Цели проекта</w:t>
       </w:r>
       <w:bookmarkEnd w:id="7"/>
-    </w:p>
-    <w:p>
-      <w:pPr>
-        <w:pStyle w:val="2"/>
-      </w:pPr>
-      <w:bookmarkStart w:id="8" w:name="_Toc156460932"/>
-      <w:r>
-        <w:t>1.1. Цели проекта</w:t>
-      </w:r>
-      <w:bookmarkEnd w:id="8"/>
-    </w:p>
-    <w:p>
-      <w:pPr>
-        <w:rPr>
-          <w:rFonts w:eastAsia="Times New Roman"/>
-          <w:color w:val="000000" w:themeColor="text1"/>
-        </w:rPr>
-      </w:pPr>
-      <w:r>
-        <w:t>Целью проекта является р</w:t>
-      </w:r>
-      <w:r>
-        <w:t xml:space="preserve">азработка сайта, содержащего полную информацию о деятельности </w:t>
-      </w:r>
-      <w:r>
-        <w:t>магазина</w:t>
-      </w:r>
-      <w:r>
-        <w:t xml:space="preserve"> </w:t>
-      </w:r>
-      <w:r>
-        <w:t>«Чайка</w:t>
-      </w:r>
-      <w:r>
-        <w:t>»</w:t>
-      </w:r>
-      <w:r>
-        <w:t>, оказываемых ей услугах. В результате проекта Заказчик планирует:</w:t>
-      </w:r>
     </w:p>
     <w:p>
       <w:pPr>
@@ -2371,7 +2340,28 @@
         <w:contextualSpacing/>
       </w:pPr>
       <w:r>
-        <w:t>Предоставить подробную информацию о каждом продукте, включая его описание, фотографии, цены, ингредиенты и пищевую ценность.</w:t>
+        <w:t>Целью проекта является р</w:t>
+      </w:r>
+      <w:r>
+        <w:t xml:space="preserve">азработка сайта, содержащего полную информацию о деятельности </w:t>
+      </w:r>
+      <w:r>
+        <w:t>магазина</w:t>
+      </w:r>
+      <w:r>
+        <w:t xml:space="preserve"> </w:t>
+      </w:r>
+      <w:r>
+        <w:t>«Чайка</w:t>
+      </w:r>
+      <w:r>
+        <w:t>»</w:t>
+      </w:r>
+      <w:r>
+        <w:t>, оказываемых ей услугах. В результате проекта Заказчик планирует:</w:t>
+      </w:r>
+      <w:r>
+        <w:t xml:space="preserve"> </w:t>
       </w:r>
     </w:p>
     <w:p>
@@ -2385,7 +2375,37 @@
         <w:contextualSpacing/>
       </w:pPr>
       <w:r>
-        <w:t>Разработать систему корзины и оформления заказа, которая будет интуитивно понятной и удобной для пользователей.</w:t>
+        <w:t>Р</w:t>
+      </w:r>
+      <w:r>
+        <w:t>азработка сайта магазина продуктов питания с интерактивной витриной</w:t>
+      </w:r>
+      <w:r>
+        <w:rPr>
+          <w:rFonts w:ascii="Arial" w:hAnsi="Arial" w:cs="Arial"/>
+          <w:color w:val="000000"/>
+          <w:sz w:val="23"/>
+          <w:szCs w:val="23"/>
+          <w:shd w:val="clear" w:color="auto" w:fill="FFFFFF"/>
+        </w:rPr>
+        <w:t xml:space="preserve"> </w:t>
+      </w:r>
+      <w:r>
+        <w:rPr>
+          <w:color w:val="000000"/>
+          <w:shd w:val="clear" w:color="auto" w:fill="FFFFFF"/>
+        </w:rPr>
+        <w:t>прайсом и возможностью выбора товара</w:t>
+      </w:r>
+      <w:r>
+        <w:rPr>
+          <w:rFonts w:ascii="Arial" w:hAnsi="Arial" w:cs="Arial"/>
+          <w:color w:val="000000"/>
+          <w:sz w:val="23"/>
+          <w:szCs w:val="23"/>
+          <w:shd w:val="clear" w:color="auto" w:fill="FFFFFF"/>
+        </w:rPr>
+        <w:t>.</w:t>
       </w:r>
     </w:p>
     <w:p>
@@ -2399,28 +2419,14 @@
         <w:contextualSpacing/>
       </w:pPr>
       <w:r>
-        <w:t>Обеспечить возможность регистрации и авторизации пользователей, чтобы они могли создавать свои профили, сохранять свои предпочтения и просматривать историю своих заказов.</w:t>
-      </w:r>
-    </w:p>
-    <w:p>
-      <w:pPr>
-        <w:pStyle w:val="a"/>
-        <w:numPr>
-          <w:ilvl w:val="0"/>
-          <w:numId w:val="6"/>
-        </w:numPr>
-        <w:ind w:left="0" w:firstLine="709"/>
-        <w:contextualSpacing/>
-      </w:pPr>
-      <w:r>
-        <w:t>Интегрировать систему платежей, чтобы пользователи могли безопасно оплачивать свои покупки онлайн.</w:t>
+        <w:t>Предоставить подробную информацию о каждом продукте, включая его описание, фотографии, цены, ингредиенты и пищевую ценность.</w:t>
       </w:r>
     </w:p>
     <w:p>
       <w:pPr>
         <w:pStyle w:val="2"/>
       </w:pPr>
-      <w:bookmarkStart w:id="9" w:name="_Toc156460933"/>
+      <w:bookmarkStart w:id="8" w:name="_Toc156460933"/>
       <w:r>
         <w:t>1.</w:t>
       </w:r>
@@ -2436,7 +2442,7 @@
       <w:r>
         <w:t xml:space="preserve"> проекта</w:t>
       </w:r>
-      <w:bookmarkEnd w:id="9"/>
+      <w:bookmarkEnd w:id="8"/>
     </w:p>
     <w:p>
       <w:r>
@@ -2467,37 +2473,43 @@
         </w:rPr>
       </w:pPr>
       <w:r>
-        <w:t>Аналитика и проектирование</w:t>
-      </w:r>
-      <w:r>
-        <w:rPr>
-          <w:lang w:val="en-US"/>
-        </w:rPr>
-        <w:t>:</w:t>
-      </w:r>
-    </w:p>
-    <w:p>
-      <w:pPr>
-        <w:pStyle w:val="-2"/>
         <w:rPr>
           <w:rFonts w:eastAsia="Times New Roman"/>
           <w:color w:val="000000" w:themeColor="text1"/>
         </w:rPr>
-      </w:pPr>
-      <w:r>
-        <w:t xml:space="preserve">Сбор и обработка входящих требований, аналитика. </w:t>
-      </w:r>
-    </w:p>
-    <w:p>
-      <w:pPr>
-        <w:pStyle w:val="-2"/>
+        <w:t>Создание удобного и интуитивно понятного интерфейса для пользователей, чтобы они могли легко находить нужные продукты и осуществлять покупки без лишних сложностей.</w:t>
+      </w:r>
+    </w:p>
+    <w:p>
+      <w:pPr>
+        <w:pStyle w:val="a"/>
         <w:rPr>
           <w:rFonts w:eastAsia="Times New Roman"/>
           <w:color w:val="000000" w:themeColor="text1"/>
         </w:rPr>
       </w:pPr>
       <w:r>
-        <w:t xml:space="preserve">Проектирование ключевых страниц сайта. </w:t>
+        <w:rPr>
+          <w:rFonts w:eastAsia="Times New Roman"/>
+          <w:color w:val="000000" w:themeColor="text1"/>
+        </w:rPr>
+        <w:t>Разработать систему корзины и оформления заказа, которая будет интуитивно понятной и удобной для пользователей.</w:t>
+      </w:r>
+    </w:p>
+    <w:p>
+      <w:pPr>
+        <w:pStyle w:val="a"/>
+        <w:rPr>
+          <w:rFonts w:eastAsia="Times New Roman"/>
+          <w:color w:val="000000" w:themeColor="text1"/>
+        </w:rPr>
+      </w:pPr>
+      <w:r>
+        <w:rPr>
+          <w:rFonts w:eastAsia="Times New Roman"/>
+          <w:color w:val="000000" w:themeColor="text1"/>
+        </w:rPr>
+        <w:t>Интеграция с социальными сетями и другими онлайн-платформами, чтобы пользователи могли легко поделиться ссылками на интересные продукты с друзьями и следить за новостями магазина.</w:t>
       </w:r>
     </w:p>
     <w:p>
@@ -2692,7 +2704,7 @@
         <w:pStyle w:val="2"/>
         <w:ind w:firstLine="0"/>
       </w:pPr>
-      <w:bookmarkStart w:id="10" w:name="_Toc156460934"/>
+      <w:bookmarkStart w:id="9" w:name="_Toc156460934"/>
       <w:r>
         <w:t>1.</w:t>
       </w:r>
@@ -2705,7 +2717,7 @@
       <w:r>
         <w:t>Структура веб-проекта</w:t>
       </w:r>
-      <w:bookmarkEnd w:id="10"/>
+      <w:bookmarkEnd w:id="9"/>
     </w:p>
     <w:p>
       <w:pPr>
@@ -2743,8 +2755,8 @@
           <w:color w:val="000000"/>
         </w:rPr>
       </w:pPr>
-      <w:bookmarkStart w:id="11" w:name="_Toc1186502565"/>
-      <w:bookmarkStart w:id="12" w:name="_Toc1600676804"/>
+      <w:bookmarkStart w:id="10" w:name="_Toc1186502565"/>
+      <w:bookmarkStart w:id="11" w:name="_Toc1600676804"/>
       <w:r>
         <w:rPr>
           <w:color w:val="000000"/>
@@ -3083,7 +3095,7 @@
         <w:widowControl/>
         <w:numPr>
           <w:ilvl w:val="0"/>
-          <w:numId w:val="10"/>
+          <w:numId w:val="8"/>
         </w:numPr>
         <w:tabs>
           <w:tab w:val="clear" w:pos="1134"/>
@@ -3098,7 +3110,25 @@
         <w:rPr>
           <w:color w:val="000000"/>
         </w:rPr>
-        <w:t>Отзыв</w:t>
+        <w:t>Магазин</w:t>
+      </w:r>
+    </w:p>
+    <w:p>
+      <w:pPr>
+        <w:pStyle w:val="a"/>
+        <w:numPr>
+          <w:ilvl w:val="0"/>
+          <w:numId w:val="8"/>
+        </w:numPr>
+        <w:rPr>
+          <w:color w:val="000000"/>
+        </w:rPr>
+      </w:pPr>
+      <w:r>
+        <w:rPr>
+          <w:color w:val="000000"/>
+        </w:rPr>
+        <w:t>Контакты</w:t>
       </w:r>
     </w:p>
     <w:p>
@@ -3122,31 +3152,7 @@
         <w:rPr>
           <w:color w:val="000000"/>
         </w:rPr>
-        <w:t>Блог (акции, новости, статьи)</w:t>
-      </w:r>
-    </w:p>
-    <w:p>
-      <w:pPr>
-        <w:pStyle w:val="a"/>
-        <w:widowControl/>
-        <w:numPr>
-          <w:ilvl w:val="0"/>
-          <w:numId w:val="9"/>
-        </w:numPr>
-        <w:tabs>
-          <w:tab w:val="clear" w:pos="1134"/>
-        </w:tabs>
-        <w:contextualSpacing/>
-        <w:jc w:val="left"/>
-        <w:rPr>
-          <w:color w:val="000000"/>
-        </w:rPr>
-      </w:pPr>
-      <w:r>
-        <w:rPr>
-          <w:color w:val="000000"/>
-        </w:rPr>
-        <w:t>Материал</w:t>
+        <w:t>Политика конфиденциальности</w:t>
       </w:r>
     </w:p>
     <w:p>
@@ -3162,88 +3168,26 @@
         </w:tabs>
         <w:contextualSpacing/>
         <w:jc w:val="left"/>
+      </w:pPr>
+      <w:r>
         <w:rPr>
           <w:color w:val="000000"/>
         </w:rPr>
-      </w:pPr>
-      <w:r>
-        <w:rPr>
-          <w:color w:val="000000"/>
-        </w:rPr>
-        <w:t>Магазин</w:t>
-      </w:r>
-    </w:p>
-    <w:p>
-      <w:pPr>
-        <w:pStyle w:val="a"/>
-        <w:rPr>
-          <w:color w:val="000000"/>
-        </w:rPr>
-      </w:pPr>
-      <w:r>
-        <w:rPr>
-          <w:color w:val="000000"/>
-        </w:rPr>
-        <w:t>Контакты</w:t>
-      </w:r>
-    </w:p>
-    <w:p>
-      <w:pPr>
-        <w:pStyle w:val="a"/>
-        <w:widowControl/>
-        <w:numPr>
-          <w:ilvl w:val="0"/>
-          <w:numId w:val="8"/>
-        </w:numPr>
-        <w:tabs>
-          <w:tab w:val="clear" w:pos="1134"/>
-        </w:tabs>
-        <w:contextualSpacing/>
-        <w:jc w:val="left"/>
-        <w:rPr>
-          <w:color w:val="000000"/>
-        </w:rPr>
-      </w:pPr>
-      <w:r>
-        <w:rPr>
-          <w:color w:val="000000"/>
-        </w:rPr>
+        <w:t>Пользовательское соглашение</w:t>
+      </w:r>
+    </w:p>
+    <w:p>
+      <w:r>
+        <w:t>3) Административная часть</w:t>
+      </w:r>
+    </w:p>
+    <w:p>
+      <w:pPr>
+        <w:pStyle w:val="2"/>
+      </w:pPr>
+      <w:bookmarkStart w:id="12" w:name="_Toc156460935"/>
+      <w:r>
         <w:lastRenderedPageBreak/>
-        <w:t>Политика конфиденциальности</w:t>
-      </w:r>
-    </w:p>
-    <w:p>
-      <w:pPr>
-        <w:pStyle w:val="a"/>
-        <w:widowControl/>
-        <w:numPr>
-          <w:ilvl w:val="0"/>
-          <w:numId w:val="8"/>
-        </w:numPr>
-        <w:tabs>
-          <w:tab w:val="clear" w:pos="1134"/>
-        </w:tabs>
-        <w:contextualSpacing/>
-        <w:jc w:val="left"/>
-      </w:pPr>
-      <w:r>
-        <w:rPr>
-          <w:color w:val="000000"/>
-        </w:rPr>
-        <w:t>Пользовательское соглашение</w:t>
-      </w:r>
-    </w:p>
-    <w:p>
-      <w:r>
-        <w:t>3) Административная часть</w:t>
-      </w:r>
-    </w:p>
-    <w:p>
-      <w:pPr>
-        <w:pStyle w:val="2"/>
-      </w:pPr>
-      <w:bookmarkStart w:id="13" w:name="_Toc156460935"/>
-      <w:r>
         <w:t>1.</w:t>
       </w:r>
       <w:r>
@@ -3272,9 +3216,9 @@
       <w:r>
         <w:t>страниц</w:t>
       </w:r>
+      <w:bookmarkEnd w:id="10"/>
       <w:bookmarkEnd w:id="11"/>
       <w:bookmarkEnd w:id="12"/>
-      <w:bookmarkEnd w:id="13"/>
     </w:p>
     <w:p>
       <w:r>
@@ -3581,63 +3525,55 @@
         <w:t>).</w:t>
       </w:r>
       <w:r>
+        <w:t xml:space="preserve"> Мультипарадигменный язык программирования. </w:t>
+      </w:r>
+      <w:proofErr w:type="spellStart"/>
+      <w:r>
+        <w:t>JavaScript</w:t>
+      </w:r>
+      <w:proofErr w:type="spellEnd"/>
+      <w:r>
+        <w:t xml:space="preserve"> обычно используется как встраиваемый язык для программного доступа к объектам приложений. Наиболее широкое применение находит в браузерах как язык сценариев для придания интерактивности веб-страницам.</w:t>
+      </w:r>
+    </w:p>
+    <w:p>
+      <w:r>
+        <w:t>Операционная система</w:t>
+      </w:r>
+      <w:r>
+        <w:t xml:space="preserve"> (далее по тексту</w:t>
+      </w:r>
+      <w:r>
         <w:t xml:space="preserve"> </w:t>
       </w:r>
-      <w:proofErr w:type="spellStart"/>
-      <w:r>
-        <w:t>Мультипарадигменный</w:t>
-      </w:r>
-      <w:proofErr w:type="spellEnd"/>
-      <w:r>
-        <w:t xml:space="preserve"> язык программирования. </w:t>
-      </w:r>
-      <w:proofErr w:type="spellStart"/>
-      <w:r>
-        <w:t>JavaScript</w:t>
-      </w:r>
-      <w:proofErr w:type="spellEnd"/>
-      <w:r>
-        <w:t xml:space="preserve"> обычно используется как встраиваемый язык для программного доступа к объектам приложений. Наиболее широкое применение находит в браузерах как язык сценариев для придания интерактивности веб-страницам.</w:t>
-      </w:r>
-    </w:p>
-    <w:p>
-      <w:r>
-        <w:t>Операционная система</w:t>
-      </w:r>
-      <w:r>
-        <w:t xml:space="preserve"> (далее по тексту</w:t>
+      <w:r>
+        <w:t>–</w:t>
       </w:r>
       <w:r>
         <w:t xml:space="preserve"> </w:t>
       </w:r>
       <w:r>
-        <w:t>–</w:t>
+        <w:t>«</w:t>
+      </w:r>
+      <w:r>
+        <w:t>ОС»</w:t>
+      </w:r>
+      <w:r>
+        <w:t>).</w:t>
       </w:r>
       <w:r>
         <w:t xml:space="preserve"> </w:t>
       </w:r>
       <w:r>
-        <w:t>«</w:t>
-      </w:r>
-      <w:r>
-        <w:t>ОС»</w:t>
-      </w:r>
-      <w:r>
-        <w:t>).</w:t>
-      </w:r>
-      <w:r>
-        <w:t xml:space="preserve"> </w:t>
-      </w:r>
-      <w:r>
         <w:t>Программное обеспечение, управляющее компьютерами (включая микроконтроллеры) и позволяющее запускать на них прикладные программы. Предоставляет программный интерфейс для взаимодействия с компьютером, управляет прикладными программами</w:t>
       </w:r>
       <w:hyperlink r:id="rId16" w:anchor="cite_note-_d245a8181af1ae9f-1" w:history="1"/>
       <w:r>
-        <w:t xml:space="preserve"> и занимается распределением предоставляемых ресурсов, в том числе между прикладными программами. Некоторые </w:t>
+        <w:t xml:space="preserve"> и занимается распределением предоставляемых ресурсов, в том числе между прикладными программами. Некоторые операционные системы позволяют прикладным программам работать с аппаратным обеспечением напрямую. В широком смысле под операционной системой понимается совокупность ядра операционной системы и работающих поверх него программ и утилит, предоставляющих интерфейс для </w:t>
       </w:r>
       <w:r>
         <w:lastRenderedPageBreak/>
-        <w:t>операционные системы позволяют прикладным программам работать с аппаратным обеспечением напрямую. В широком смысле под операционной системой понимается совокупность ядра операционной системы и работающих поверх него программ и утилит, предоставляющих интерфейс для взаимодействия пользователя с компьютером.</w:t>
+        <w:t>взаимодействия пользователя с компьютером.</w:t>
       </w:r>
     </w:p>
     <w:p>
@@ -3932,7 +3868,6 @@
       </w:pPr>
       <w:proofErr w:type="spellStart"/>
       <w:r>
-        <w:lastRenderedPageBreak/>
         <w:t>Internet</w:t>
       </w:r>
       <w:proofErr w:type="spellEnd"/>
@@ -4041,6 +3976,7 @@
         </w:rPr>
       </w:pPr>
       <w:r>
+        <w:lastRenderedPageBreak/>
         <w:t>На мобильных устройствах под управлением ОС</w:t>
       </w:r>
       <w:r>
@@ -4154,11 +4090,7 @@
     </w:p>
     <w:p>
       <w:r>
-        <w:t xml:space="preserve">Верстка Сайта не должна поддерживать отдельной версии графики (изображения, картинки и т.д.) для дисплеев, плотность пикселей которых </w:t>
-      </w:r>
-      <w:r>
-        <w:lastRenderedPageBreak/>
-        <w:t>более 220px (</w:t>
+        <w:t>Верстка Сайта не должна поддерживать отдельной версии графики (изображения, картинки и т.д.) для дисплеев, плотность пикселей которых более 220px (</w:t>
       </w:r>
       <w:proofErr w:type="spellStart"/>
       <w:r>
@@ -4203,6 +4135,7 @@
         </w:rPr>
       </w:pPr>
       <w:r>
+        <w:lastRenderedPageBreak/>
         <w:t>Версию для печати.</w:t>
       </w:r>
     </w:p>
@@ -4210,9 +4143,9 @@
       <w:pPr>
         <w:pStyle w:val="2"/>
       </w:pPr>
-      <w:bookmarkStart w:id="14" w:name="_Toc2076969222"/>
-      <w:bookmarkStart w:id="15" w:name="_Toc1339919848"/>
-      <w:bookmarkStart w:id="16" w:name="_Toc156460936"/>
+      <w:bookmarkStart w:id="13" w:name="_Toc2076969222"/>
+      <w:bookmarkStart w:id="14" w:name="_Toc1339919848"/>
+      <w:bookmarkStart w:id="15" w:name="_Toc156460936"/>
       <w:r>
         <w:t>1.</w:t>
       </w:r>
@@ -4228,197 +4161,197 @@
       <w:r>
         <w:t>CMS</w:t>
       </w:r>
+      <w:bookmarkEnd w:id="13"/>
       <w:bookmarkEnd w:id="14"/>
       <w:bookmarkEnd w:id="15"/>
+    </w:p>
+    <w:p>
+      <w:bookmarkStart w:id="16" w:name="_Toc534961020"/>
+      <w:bookmarkStart w:id="17" w:name="_Toc861742485"/>
+      <w:r>
+        <w:t>С</w:t>
+      </w:r>
+      <w:r>
+        <w:t xml:space="preserve">истема создания и управления сайтом </w:t>
+      </w:r>
+      <w:r>
+        <w:t xml:space="preserve">– </w:t>
+      </w:r>
+      <w:r>
+        <w:t>CMS. Это визуально удобный интерфейс, с помощью которого можно добавлять и редактировать содержимое сайта.</w:t>
+      </w:r>
+    </w:p>
+    <w:p>
+      <w:pPr>
+        <w:rPr>
+          <w:shd w:val="clear" w:color="auto" w:fill="FFFFFF"/>
+        </w:rPr>
+      </w:pPr>
+      <w:r>
+        <w:t>С ее помощью вы можете создать сайт самостоятельно, даже если не умеете программировать. Вы выбираете шаблон сайта, вставляете туда свои картинки, тексты, кнопки, а CMS преобразует это в код.</w:t>
+      </w:r>
+    </w:p>
+    <w:p>
+      <w:r>
+        <w:t>Перед непосредственным созданием сайта для начала стоит изучить рынок</w:t>
+      </w:r>
+      <w:r>
+        <w:t>.</w:t>
+      </w:r>
+      <w:r>
+        <w:t xml:space="preserve"> </w:t>
+      </w:r>
+      <w:r>
+        <w:t>О</w:t>
+      </w:r>
+      <w:r>
+        <w:t>н предлагает множество вариантов с разными возможностями, условиями использования и ограничениями. Можно сказать, что все CMS делятся на две большие группы:</w:t>
+      </w:r>
+    </w:p>
+    <w:p>
+      <w:pPr>
+        <w:pStyle w:val="a"/>
+      </w:pPr>
+      <w:r>
+        <w:t>О</w:t>
+      </w:r>
+      <w:r>
+        <w:t>ткрытые системы, которые распространяются бесплатно и позволяют пользователям редактировать исходный код</w:t>
+      </w:r>
+      <w:r>
+        <w:t>.</w:t>
+      </w:r>
+    </w:p>
+    <w:p>
+      <w:pPr>
+        <w:pStyle w:val="a"/>
+      </w:pPr>
+      <w:r>
+        <w:t xml:space="preserve"> </w:t>
+      </w:r>
+      <w:r>
+        <w:t>П</w:t>
+      </w:r>
+      <w:r>
+        <w:t xml:space="preserve">роприетарные закрытые решения, которые не открывают код и, как правило, предоставляются на платной основе. </w:t>
+      </w:r>
+    </w:p>
+    <w:p>
+      <w:r>
+        <w:t>Выделяют также автономные и динамические движки: первые используются для создания статичных сайтов, вторые – для интерактивных. На рынке существует несколько популярных систем:</w:t>
+      </w:r>
+    </w:p>
+    <w:p>
+      <w:pPr>
+        <w:pStyle w:val="a"/>
+      </w:pPr>
+      <w:proofErr w:type="spellStart"/>
+      <w:r>
+        <w:t>Drupal</w:t>
+      </w:r>
+      <w:proofErr w:type="spellEnd"/>
+      <w:r>
+        <w:t xml:space="preserve"> – бесплатная, но полнофункциональная и достаточно тяжелая CMS, имеющая в составе все необходимое для создания полноценного сайта.</w:t>
+      </w:r>
+    </w:p>
+    <w:p>
+      <w:pPr>
+        <w:pStyle w:val="a"/>
+      </w:pPr>
+      <w:r>
+        <w:t xml:space="preserve">1С </w:t>
+      </w:r>
+      <w:proofErr w:type="spellStart"/>
+      <w:r>
+        <w:t>Битрикс</w:t>
+      </w:r>
+      <w:proofErr w:type="spellEnd"/>
+      <w:r>
+        <w:t xml:space="preserve"> – объемная, многопрофильная платная система, чересчур тяжеловесная для простых задач, но хорошо справляющаяся со сложными.</w:t>
+      </w:r>
+    </w:p>
+    <w:p>
+      <w:pPr>
+        <w:pStyle w:val="a"/>
+      </w:pPr>
+      <w:proofErr w:type="spellStart"/>
+      <w:r>
+        <w:t>MODx</w:t>
+      </w:r>
+      <w:proofErr w:type="spellEnd"/>
+      <w:r>
+        <w:t xml:space="preserve"> – удобная для разработчиков бесплатная CMS, обладающая высокой степенью защищенности и достаточной гибкостью для решения большинства задач.</w:t>
+      </w:r>
+    </w:p>
+    <w:p>
+      <w:pPr>
+        <w:pStyle w:val="a"/>
+      </w:pPr>
+      <w:proofErr w:type="spellStart"/>
+      <w:r>
+        <w:t>WordPress</w:t>
+      </w:r>
+      <w:proofErr w:type="spellEnd"/>
+      <w:r>
+        <w:t xml:space="preserve"> – известный по всему миру движок, который изначально предназначался для создания блогов, однако на данный момент имеет куда </w:t>
+      </w:r>
+      <w:r>
+        <w:lastRenderedPageBreak/>
+        <w:t>более широкую функциональность.</w:t>
+      </w:r>
+    </w:p>
+    <w:p>
+      <w:r>
+        <w:t xml:space="preserve">В данном проекте не используется никакой </w:t>
+      </w:r>
+      <w:r>
+        <w:rPr>
+          <w:lang w:val="en-US"/>
+        </w:rPr>
+        <w:t>CMS</w:t>
+      </w:r>
+      <w:r>
+        <w:t>, так как веб-сайт был создан вручную</w:t>
+      </w:r>
+      <w:r>
+        <w:t xml:space="preserve"> с нуля с помощью языков программирования</w:t>
+      </w:r>
+      <w:r>
+        <w:t xml:space="preserve">, и поэтому в </w:t>
+      </w:r>
+      <w:r>
+        <w:rPr>
+          <w:lang w:val="en-US"/>
+        </w:rPr>
+        <w:t>CMS</w:t>
+      </w:r>
+      <w:r>
+        <w:t xml:space="preserve"> не нуждается.</w:t>
+      </w:r>
+    </w:p>
+    <w:p>
+      <w:pPr>
+        <w:pStyle w:val="2"/>
+      </w:pPr>
+      <w:bookmarkStart w:id="18" w:name="_Toc156460937"/>
+      <w:r>
+        <w:t>1.</w:t>
+      </w:r>
+      <w:r>
+        <w:t>6</w:t>
+      </w:r>
+      <w:r>
+        <w:t xml:space="preserve">. </w:t>
+      </w:r>
+      <w:r>
+        <w:t>Требования</w:t>
+      </w:r>
+      <w:r>
+        <w:t xml:space="preserve"> к хостингу</w:t>
+      </w:r>
       <w:bookmarkEnd w:id="16"/>
-    </w:p>
-    <w:p>
-      <w:bookmarkStart w:id="17" w:name="_Toc534961020"/>
-      <w:bookmarkStart w:id="18" w:name="_Toc861742485"/>
-      <w:r>
-        <w:t>С</w:t>
-      </w:r>
-      <w:r>
-        <w:t xml:space="preserve">истема создания и управления сайтом </w:t>
-      </w:r>
-      <w:r>
-        <w:t xml:space="preserve">– </w:t>
-      </w:r>
-      <w:r>
-        <w:t>CMS. Это визуально удобный интерфейс, с помощью которого можно добавлять и редактировать содержимое сайта.</w:t>
-      </w:r>
-    </w:p>
-    <w:p>
-      <w:pPr>
-        <w:rPr>
-          <w:shd w:val="clear" w:color="auto" w:fill="FFFFFF"/>
-        </w:rPr>
-      </w:pPr>
-      <w:r>
-        <w:t>С ее помощью вы можете создать сайт самостоятельно, даже если не умеете программировать. Вы выбираете шаблон сайта, вставляете туда свои картинки, тексты, кнопки, а CMS преобразует это в код.</w:t>
-      </w:r>
-    </w:p>
-    <w:p>
-      <w:r>
-        <w:t>Перед непосредственным созданием сайта для начала стоит изучить рынок</w:t>
-      </w:r>
-      <w:r>
-        <w:t>.</w:t>
-      </w:r>
-      <w:r>
-        <w:t xml:space="preserve"> </w:t>
-      </w:r>
-      <w:r>
-        <w:t>О</w:t>
-      </w:r>
-      <w:r>
-        <w:t>н предлагает множество вариантов с разными возможностями, условиями использования и ограничениями. Можно сказать, что все CMS делятся на две большие группы:</w:t>
-      </w:r>
-    </w:p>
-    <w:p>
-      <w:pPr>
-        <w:pStyle w:val="a"/>
-      </w:pPr>
-      <w:r>
-        <w:t>О</w:t>
-      </w:r>
-      <w:r>
-        <w:t>ткрытые системы, которые распространяются бесплатно и позволяют пользователям редактировать исходный код</w:t>
-      </w:r>
-      <w:r>
-        <w:t>.</w:t>
-      </w:r>
-    </w:p>
-    <w:p>
-      <w:pPr>
-        <w:pStyle w:val="a"/>
-      </w:pPr>
-      <w:r>
-        <w:t xml:space="preserve"> </w:t>
-      </w:r>
-      <w:r>
-        <w:t>П</w:t>
-      </w:r>
-      <w:r>
-        <w:t xml:space="preserve">роприетарные закрытые решения, которые не открывают код и, как правило, предоставляются на платной основе. </w:t>
-      </w:r>
-    </w:p>
-    <w:p>
-      <w:r>
-        <w:t>Выделяют также автономные и динамические движки: первые используются для создания статичных сайтов, вторые – для интерактивных. На рынке существует несколько популярных систем:</w:t>
-      </w:r>
-    </w:p>
-    <w:p>
-      <w:pPr>
-        <w:pStyle w:val="a"/>
-      </w:pPr>
-      <w:proofErr w:type="spellStart"/>
-      <w:r>
-        <w:t>Drupal</w:t>
-      </w:r>
-      <w:proofErr w:type="spellEnd"/>
-      <w:r>
-        <w:t xml:space="preserve"> – бесплатная, но полнофункциональная и достаточно тяжелая CMS, имеющая в составе все необходимое для создания полноценного сайта.</w:t>
-      </w:r>
-    </w:p>
-    <w:p>
-      <w:pPr>
-        <w:pStyle w:val="a"/>
-      </w:pPr>
-      <w:r>
-        <w:t xml:space="preserve">1С </w:t>
-      </w:r>
-      <w:proofErr w:type="spellStart"/>
-      <w:r>
-        <w:t>Битрикс</w:t>
-      </w:r>
-      <w:proofErr w:type="spellEnd"/>
-      <w:r>
-        <w:t xml:space="preserve"> – объемная, многопрофильная платная система, чересчур тяжеловесная для простых задач, но хорошо справляющаяся со сложными.</w:t>
-      </w:r>
-    </w:p>
-    <w:p>
-      <w:pPr>
-        <w:pStyle w:val="a"/>
-      </w:pPr>
-      <w:proofErr w:type="spellStart"/>
-      <w:r>
-        <w:t>MODx</w:t>
-      </w:r>
-      <w:proofErr w:type="spellEnd"/>
-      <w:r>
-        <w:t xml:space="preserve"> – удобная для разработчиков бесплатная CMS, обладающая </w:t>
-      </w:r>
-      <w:r>
-        <w:lastRenderedPageBreak/>
-        <w:t>высокой степенью защищенности и достаточной гибкостью для решения большинства задач.</w:t>
-      </w:r>
-    </w:p>
-    <w:p>
-      <w:pPr>
-        <w:pStyle w:val="a"/>
-      </w:pPr>
-      <w:proofErr w:type="spellStart"/>
-      <w:r>
-        <w:t>WordPress</w:t>
-      </w:r>
-      <w:proofErr w:type="spellEnd"/>
-      <w:r>
-        <w:t xml:space="preserve"> – известный по всему миру движок, который изначально предназначался для создания блогов, однако на данный момент имеет куда более широкую функциональность.</w:t>
-      </w:r>
-    </w:p>
-    <w:p>
-      <w:r>
-        <w:t xml:space="preserve">В данном проекте не используется никакой </w:t>
-      </w:r>
-      <w:r>
-        <w:rPr>
-          <w:lang w:val="en-US"/>
-        </w:rPr>
-        <w:t>CMS</w:t>
-      </w:r>
-      <w:r>
-        <w:t>, так как веб-сайт был создан вручную</w:t>
-      </w:r>
-      <w:r>
-        <w:t xml:space="preserve"> с нуля с помощью языков программирования</w:t>
-      </w:r>
-      <w:r>
-        <w:t xml:space="preserve">, и поэтому в </w:t>
-      </w:r>
-      <w:r>
-        <w:rPr>
-          <w:lang w:val="en-US"/>
-        </w:rPr>
-        <w:t>CMS</w:t>
-      </w:r>
-      <w:r>
-        <w:t xml:space="preserve"> не нуждается.</w:t>
-      </w:r>
-    </w:p>
-    <w:p>
-      <w:pPr>
-        <w:pStyle w:val="2"/>
-      </w:pPr>
-      <w:bookmarkStart w:id="19" w:name="_Toc156460937"/>
-      <w:r>
-        <w:t>1.</w:t>
-      </w:r>
-      <w:r>
-        <w:t>6</w:t>
-      </w:r>
-      <w:r>
-        <w:t xml:space="preserve">. </w:t>
-      </w:r>
-      <w:r>
-        <w:t>Требования</w:t>
-      </w:r>
-      <w:r>
-        <w:t xml:space="preserve"> к хостингу</w:t>
-      </w:r>
       <w:bookmarkEnd w:id="17"/>
       <w:bookmarkEnd w:id="18"/>
-      <w:bookmarkEnd w:id="19"/>
     </w:p>
     <w:p>
       <w:r>
@@ -4504,23 +4437,23 @@
       <w:pPr>
         <w:pStyle w:val="1"/>
       </w:pPr>
-      <w:bookmarkStart w:id="20" w:name="_Toc156460938"/>
+      <w:bookmarkStart w:id="19" w:name="_Toc156460938"/>
       <w:r>
         <w:lastRenderedPageBreak/>
         <w:t>2. Разработка дизайн-концепции веб-ресурса</w:t>
       </w:r>
-      <w:bookmarkEnd w:id="20"/>
+      <w:bookmarkEnd w:id="19"/>
     </w:p>
     <w:p>
       <w:pPr>
         <w:pStyle w:val="2"/>
         <w:ind w:firstLine="0"/>
       </w:pPr>
-      <w:bookmarkStart w:id="21" w:name="_Toc156460939"/>
+      <w:bookmarkStart w:id="20" w:name="_Toc156460939"/>
       <w:r>
         <w:t>2.1. Требования к функциональному назначению страниц веб-ресурса</w:t>
       </w:r>
-      <w:bookmarkEnd w:id="21"/>
+      <w:bookmarkEnd w:id="20"/>
     </w:p>
     <w:p>
       <w:r>
@@ -4661,7 +4594,6 @@
     <w:p>
       <w:pPr>
         <w:pStyle w:val="a"/>
-        <w:ind w:left="709" w:firstLine="707"/>
         <w:jc w:val="left"/>
       </w:pPr>
       <w:r>
@@ -4695,86 +4627,83 @@
           <w:color w:val="000000"/>
         </w:rPr>
       </w:pPr>
-      <w:bookmarkStart w:id="22" w:name="_heading=h.2et92p0"/>
+      <w:bookmarkStart w:id="21" w:name="_heading=h.2et92p0"/>
+      <w:bookmarkEnd w:id="21"/>
+      <w:r>
+        <w:t>Блок меню. Акция, скидки, готовая еда, готовимся к праздникам, от Чайки, молоко, сыр, яйца, овощи, фрукты, грибы.</w:t>
+      </w:r>
+    </w:p>
+    <w:p>
+      <w:r>
+        <w:t xml:space="preserve">Подвал сайта (блок, включающий: меню, реквизиты администрации Магазина “Чайка”, ссылки на социальные сети, год разработки сайта). </w:t>
+      </w:r>
+    </w:p>
+    <w:p>
+      <w:r>
+        <w:t xml:space="preserve">Внутренние страницы: </w:t>
+      </w:r>
+    </w:p>
+    <w:p>
+      <w:r>
+        <w:t xml:space="preserve">Магазин “Чайка”. Отдельная страница с информацией: символика, текст, изображение. </w:t>
+      </w:r>
+    </w:p>
+    <w:p>
+      <w:r>
+        <w:t xml:space="preserve">Контакты. Отдельная страница. Содержит информацию о реквизитах администрации Магазина “Чайка” (адрес, телефон, </w:t>
+      </w:r>
+      <w:proofErr w:type="spellStart"/>
+      <w:r>
+        <w:t>email</w:t>
+      </w:r>
+      <w:proofErr w:type="spellEnd"/>
+      <w:r>
+        <w:t xml:space="preserve">, руководитель и т.д.). </w:t>
+      </w:r>
+    </w:p>
+    <w:p>
+      <w:bookmarkStart w:id="22" w:name="_heading=h.tyjcwt"/>
       <w:bookmarkEnd w:id="22"/>
       <w:r>
-        <w:t>Блок меню. Акция, скидки, готовая еда, готовимся к праздникам, от Чайки, молоко, сыр, яйца, овощи, фрукты, грибы.</w:t>
-      </w:r>
-    </w:p>
-    <w:p>
-      <w:r>
-        <w:t xml:space="preserve">Подвал сайта (блок, включающий: меню, реквизиты администрации Магазина “Чайка”, ссылки на социальные сети, год разработки сайта). </w:t>
-      </w:r>
-    </w:p>
-    <w:p>
-      <w:r>
-        <w:t xml:space="preserve">Внутренние страницы: </w:t>
-      </w:r>
-    </w:p>
-    <w:p>
-      <w:r>
-        <w:t xml:space="preserve">Магазин “Чайка”. Отдельная страница с информацией: символика, текст, изображение. </w:t>
-      </w:r>
-    </w:p>
-    <w:p>
-      <w:r>
-        <w:t xml:space="preserve">Контакты. Отдельная страница. Содержит информацию о реквизитах администрации Магазина “Чайка” (адрес, телефон, </w:t>
-      </w:r>
-      <w:proofErr w:type="spellStart"/>
-      <w:r>
-        <w:t>email</w:t>
-      </w:r>
-      <w:proofErr w:type="spellEnd"/>
-      <w:r>
-        <w:t xml:space="preserve">, руководитель и т.д.). </w:t>
-      </w:r>
-    </w:p>
-    <w:p>
-      <w:bookmarkStart w:id="23" w:name="_heading=h.tyjcwt"/>
+        <w:t>Товары. Отдельная страница. Фото, название, описание. Необходимо реализовать фильтрацию по категориям и пагинацию.</w:t>
+      </w:r>
+    </w:p>
+    <w:p>
+      <w:r>
+        <w:lastRenderedPageBreak/>
+        <w:t xml:space="preserve">Детальная страница товара. Отдельная страница. Фото, название, описание. </w:t>
+      </w:r>
+    </w:p>
+    <w:p>
+      <w:pPr>
+        <w:pStyle w:val="2"/>
+      </w:pPr>
+      <w:bookmarkStart w:id="23" w:name="_Toc156460940"/>
+      <w:r>
+        <w:t>2</w:t>
+      </w:r>
+      <w:r>
+        <w:t>.</w:t>
+      </w:r>
+      <w:r>
+        <w:t>2</w:t>
+      </w:r>
+      <w:r>
+        <w:t xml:space="preserve">. </w:t>
+      </w:r>
+      <w:r>
+        <w:t xml:space="preserve">Дизайн </w:t>
+      </w:r>
+      <w:r>
+        <w:t>макет</w:t>
+      </w:r>
+      <w:r>
+        <w:t xml:space="preserve"> </w:t>
+      </w:r>
+      <w:r>
+        <w:t>проекта</w:t>
+      </w:r>
       <w:bookmarkEnd w:id="23"/>
-      <w:r>
-        <w:t xml:space="preserve">Товары. Отдельная страница. Фото, название, описание. Необходимо </w:t>
-      </w:r>
-      <w:r>
-        <w:lastRenderedPageBreak/>
-        <w:t>реализовать фильтрацию по категориям и пагинацию.</w:t>
-      </w:r>
-    </w:p>
-    <w:p>
-      <w:r>
-        <w:t xml:space="preserve">Детальная страница товара. Отдельная страница. Фото, название, описание. </w:t>
-      </w:r>
-    </w:p>
-    <w:p>
-      <w:pPr>
-        <w:pStyle w:val="2"/>
-      </w:pPr>
-      <w:bookmarkStart w:id="24" w:name="_Toc156460940"/>
-      <w:r>
-        <w:t>2</w:t>
-      </w:r>
-      <w:r>
-        <w:t>.</w:t>
-      </w:r>
-      <w:r>
-        <w:t>2</w:t>
-      </w:r>
-      <w:r>
-        <w:t xml:space="preserve">. </w:t>
-      </w:r>
-      <w:r>
-        <w:t xml:space="preserve">Дизайн </w:t>
-      </w:r>
-      <w:r>
-        <w:t>макет</w:t>
-      </w:r>
-      <w:r>
-        <w:t xml:space="preserve"> </w:t>
-      </w:r>
-      <w:r>
-        <w:t>проекта</w:t>
-      </w:r>
-      <w:bookmarkEnd w:id="24"/>
     </w:p>
     <w:p>
       <w:pPr>
@@ -4785,18 +4714,19 @@
       <w:r>
         <w:rPr>
           <w:noProof/>
+          <w:lang w:eastAsia="ru-RU"/>
         </w:rPr>
         <w:drawing>
-          <wp:anchor distT="0" distB="0" distL="114300" distR="114300" simplePos="0" relativeHeight="251658240" behindDoc="0" locked="0" layoutInCell="1" allowOverlap="1" wp14:anchorId="4D4B11B0" wp14:editId="2D117658">
+          <wp:anchor distT="0" distB="0" distL="114300" distR="114300" simplePos="0" relativeHeight="251658240" behindDoc="0" locked="0" layoutInCell="1" allowOverlap="1" wp14:anchorId="4D4B11B0" wp14:editId="19FB086B">
             <wp:simplePos x="0" y="0"/>
-            <wp:positionH relativeFrom="page">
-              <wp:posOffset>133350</wp:posOffset>
+            <wp:positionH relativeFrom="margin">
+              <wp:align>center</wp:align>
             </wp:positionH>
             <wp:positionV relativeFrom="paragraph">
-              <wp:posOffset>462915</wp:posOffset>
+              <wp:posOffset>510540</wp:posOffset>
             </wp:positionV>
-            <wp:extent cx="7315200" cy="6962775"/>
-            <wp:effectExtent l="0" t="0" r="0" b="9525"/>
+            <wp:extent cx="6524625" cy="6210300"/>
+            <wp:effectExtent l="0" t="0" r="9525" b="0"/>
             <wp:wrapSquare wrapText="bothSides"/>
             <wp:docPr id="1" name="Рисунок 1"/>
             <wp:cNvGraphicFramePr>
@@ -4824,7 +4754,7 @@
                   <pic:spPr>
                     <a:xfrm>
                       <a:off x="0" y="0"/>
-                      <a:ext cx="7315200" cy="6962775"/>
+                      <a:ext cx="6524625" cy="6210300"/>
                     </a:xfrm>
                     <a:prstGeom prst="rect">
                       <a:avLst/>
@@ -4856,138 +4786,78 @@
         <w:jc w:val="center"/>
       </w:pPr>
       <w:r>
+        <w:br/>
+        <w:t xml:space="preserve">Рисунок 1 - </w:t>
+      </w:r>
+      <w:r>
+        <w:rPr>
+          <w:lang w:eastAsia="ru-RU"/>
+        </w:rPr>
+        <w:t>Дизайн макета проекта</w:t>
+      </w:r>
+    </w:p>
+    <w:p>
+      <w:pPr>
+        <w:pStyle w:val="2"/>
+      </w:pPr>
+      <w:bookmarkStart w:id="24" w:name="_Toc156460941"/>
+      <w:r>
+        <w:lastRenderedPageBreak/>
+        <w:t>2</w:t>
+      </w:r>
+      <w:r>
+        <w:t>.</w:t>
+      </w:r>
+      <w:r>
+        <w:t>3</w:t>
+      </w:r>
+      <w:r>
+        <w:t xml:space="preserve">. </w:t>
+      </w:r>
+      <w:r>
+        <w:t xml:space="preserve">Детализация </w:t>
+      </w:r>
+      <w:r>
+        <w:t>страниц</w:t>
+      </w:r>
+      <w:r>
+        <w:t xml:space="preserve"> веб-</w:t>
+      </w:r>
+      <w:r>
+        <w:t>ресурса</w:t>
+      </w:r>
+      <w:bookmarkEnd w:id="24"/>
+    </w:p>
+    <w:p>
+      <w:pPr>
+        <w:pStyle w:val="a7"/>
+      </w:pPr>
+      <w:r>
+        <w:t>Главная страница.</w:t>
+      </w:r>
+    </w:p>
+    <w:p>
+      <w:r>
+        <w:t>На этой странице находится основная информация о сайте.</w:t>
+      </w:r>
+    </w:p>
+    <w:p>
+      <w:r>
         <w:rPr>
           <w:noProof/>
-        </w:rPr>
-        <w:lastRenderedPageBreak/>
+          <w:lang w:eastAsia="ru-RU"/>
+        </w:rPr>
         <w:drawing>
-          <wp:anchor distT="0" distB="0" distL="114300" distR="114300" simplePos="0" relativeHeight="251659264" behindDoc="0" locked="0" layoutInCell="1" allowOverlap="1" wp14:anchorId="7681B8F8" wp14:editId="5C0AA0FB">
+          <wp:anchor distT="0" distB="0" distL="114300" distR="114300" simplePos="0" relativeHeight="251661312" behindDoc="0" locked="0" layoutInCell="1" allowOverlap="1" wp14:anchorId="1ADFF546" wp14:editId="3E341BF5">
             <wp:simplePos x="0" y="0"/>
             <wp:positionH relativeFrom="page">
-              <wp:align>center</wp:align>
+              <wp:posOffset>1032510</wp:posOffset>
             </wp:positionH>
             <wp:positionV relativeFrom="paragraph">
-              <wp:posOffset>0</wp:posOffset>
+              <wp:posOffset>664845</wp:posOffset>
             </wp:positionV>
-            <wp:extent cx="7353300" cy="6677025"/>
-            <wp:effectExtent l="0" t="0" r="0" b="9525"/>
-            <wp:wrapSquare wrapText="bothSides"/>
-            <wp:docPr id="3" name="Рисунок 3"/>
-            <wp:cNvGraphicFramePr>
-              <a:graphicFrameLocks xmlns:a="http://schemas.openxmlformats.org/drawingml/2006/main" noChangeAspect="1"/>
-            </wp:cNvGraphicFramePr>
-            <a:graphic xmlns:a="http://schemas.openxmlformats.org/drawingml/2006/main">
-              <a:graphicData uri="http://schemas.openxmlformats.org/drawingml/2006/picture">
-                <pic:pic xmlns:pic="http://schemas.openxmlformats.org/drawingml/2006/picture">
-                  <pic:nvPicPr>
-                    <pic:cNvPr id="1" name=""/>
-                    <pic:cNvPicPr/>
-                  </pic:nvPicPr>
-                  <pic:blipFill>
-                    <a:blip r:embed="rId18">
-                      <a:extLst>
-                        <a:ext uri="{28A0092B-C50C-407E-A947-70E740481C1C}">
-                          <a14:useLocalDpi xmlns:a14="http://schemas.microsoft.com/office/drawing/2010/main" val="0"/>
-                        </a:ext>
-                      </a:extLst>
-                    </a:blip>
-                    <a:stretch>
-                      <a:fillRect/>
-                    </a:stretch>
-                  </pic:blipFill>
-                  <pic:spPr>
-                    <a:xfrm>
-                      <a:off x="0" y="0"/>
-                      <a:ext cx="7353300" cy="6677025"/>
-                    </a:xfrm>
-                    <a:prstGeom prst="rect">
-                      <a:avLst/>
-                    </a:prstGeom>
-                  </pic:spPr>
-                </pic:pic>
-              </a:graphicData>
-            </a:graphic>
-            <wp14:sizeRelH relativeFrom="margin">
-              <wp14:pctWidth>0</wp14:pctWidth>
-            </wp14:sizeRelH>
-            <wp14:sizeRelV relativeFrom="margin">
-              <wp14:pctHeight>0</wp14:pctHeight>
-            </wp14:sizeRelV>
-          </wp:anchor>
-        </w:drawing>
-      </w:r>
-      <w:r>
-        <w:br/>
-        <w:t xml:space="preserve">Рисунок 1 - </w:t>
-      </w:r>
-      <w:r>
-        <w:rPr>
-          <w:lang w:eastAsia="ru-RU"/>
-        </w:rPr>
-        <w:t>Дизайн макета проекта</w:t>
-      </w:r>
-    </w:p>
-    <w:p>
-      <w:pPr>
-        <w:pStyle w:val="2"/>
-      </w:pPr>
-      <w:bookmarkStart w:id="25" w:name="_Toc156460941"/>
-      <w:r>
-        <w:t>2</w:t>
-      </w:r>
-      <w:r>
-        <w:t>.</w:t>
-      </w:r>
-      <w:r>
-        <w:t>3</w:t>
-      </w:r>
-      <w:r>
-        <w:t xml:space="preserve">. </w:t>
-      </w:r>
-      <w:r>
-        <w:t xml:space="preserve">Детализация </w:t>
-      </w:r>
-      <w:r>
-        <w:t>страниц</w:t>
-      </w:r>
-      <w:r>
-        <w:t xml:space="preserve"> веб-</w:t>
-      </w:r>
-      <w:r>
-        <w:t>ресурса</w:t>
-      </w:r>
-      <w:bookmarkEnd w:id="25"/>
-    </w:p>
-    <w:p>
-      <w:pPr>
-        <w:pStyle w:val="a7"/>
-      </w:pPr>
-      <w:r>
-        <w:t>Главная страница.</w:t>
-      </w:r>
-    </w:p>
-    <w:p>
-      <w:r>
-        <w:t>На этой странице находится основная информация о сайте.</w:t>
-      </w:r>
-    </w:p>
-    <w:p>
-      <w:r>
-        <w:rPr>
-          <w:noProof/>
-        </w:rPr>
-        <w:lastRenderedPageBreak/>
-        <w:drawing>
-          <wp:anchor distT="0" distB="0" distL="114300" distR="114300" simplePos="0" relativeHeight="251661312" behindDoc="0" locked="0" layoutInCell="1" allowOverlap="1" wp14:anchorId="1ADFF546" wp14:editId="1B1D6DB5">
-            <wp:simplePos x="0" y="0"/>
-            <wp:positionH relativeFrom="page">
-              <wp:posOffset>123190</wp:posOffset>
-            </wp:positionH>
-            <wp:positionV relativeFrom="paragraph">
-              <wp:posOffset>661035</wp:posOffset>
-            </wp:positionV>
-            <wp:extent cx="7362825" cy="7258050"/>
-            <wp:effectExtent l="0" t="0" r="9525" b="0"/>
+            <wp:extent cx="5883910" cy="5800725"/>
+            <wp:effectExtent l="0" t="0" r="2540" b="9525"/>
             <wp:wrapSquare wrapText="bothSides"/>
             <wp:docPr id="4" name="Рисунок 4"/>
             <wp:cNvGraphicFramePr>
@@ -5015,7 +4885,7 @@
                   <pic:spPr>
                     <a:xfrm>
                       <a:off x="0" y="0"/>
-                      <a:ext cx="7362825" cy="7258050"/>
+                      <a:ext cx="5883910" cy="5800725"/>
                     </a:xfrm>
                     <a:prstGeom prst="rect">
                       <a:avLst/>
@@ -5059,23 +4929,24 @@
         <w:widowControl/>
         <w:spacing w:after="160" w:line="259" w:lineRule="auto"/>
         <w:ind w:firstLine="0"/>
-        <w:jc w:val="left"/>
+        <w:jc w:val="center"/>
       </w:pPr>
       <w:r>
         <w:rPr>
           <w:noProof/>
+          <w:lang w:eastAsia="ru-RU"/>
         </w:rPr>
         <w:lastRenderedPageBreak/>
         <w:drawing>
-          <wp:anchor distT="0" distB="0" distL="114300" distR="114300" simplePos="0" relativeHeight="251663360" behindDoc="0" locked="0" layoutInCell="1" allowOverlap="1" wp14:anchorId="4EF8A9C9" wp14:editId="7126DAEE">
+          <wp:anchor distT="0" distB="0" distL="114300" distR="114300" simplePos="0" relativeHeight="251663360" behindDoc="0" locked="0" layoutInCell="1" allowOverlap="1" wp14:anchorId="4EF8A9C9" wp14:editId="72E1AAFB">
             <wp:simplePos x="0" y="0"/>
-            <wp:positionH relativeFrom="page">
-              <wp:align>center</wp:align>
+            <wp:positionH relativeFrom="margin">
+              <wp:align>left</wp:align>
             </wp:positionH>
             <wp:positionV relativeFrom="paragraph">
-              <wp:posOffset>0</wp:posOffset>
+              <wp:posOffset>3810</wp:posOffset>
             </wp:positionV>
-            <wp:extent cx="7353300" cy="6677025"/>
+            <wp:extent cx="5926455" cy="4371975"/>
             <wp:effectExtent l="0" t="0" r="0" b="9525"/>
             <wp:wrapSquare wrapText="bothSides"/>
             <wp:docPr id="9" name="Рисунок 9"/>
@@ -5104,7 +4975,7 @@
                   <pic:spPr>
                     <a:xfrm>
                       <a:off x="0" y="0"/>
-                      <a:ext cx="7353300" cy="6677025"/>
+                      <a:ext cx="5926455" cy="4371975"/>
                     </a:xfrm>
                     <a:prstGeom prst="rect">
                       <a:avLst/>
@@ -5204,38 +5075,59 @@
         <w:pStyle w:val="a7"/>
       </w:pPr>
       <w:r>
+        <w:t>Контакты.</w:t>
+      </w:r>
+    </w:p>
+    <w:p>
+      <w:r>
+        <w:t>На этой странице находится контактная информация поликлиники.</w:t>
+      </w:r>
+    </w:p>
+    <w:p>
+      <w:pPr>
+        <w:rPr>
+          <w:lang w:eastAsia="ru-RU"/>
+        </w:rPr>
+      </w:pPr>
+      <w:r>
+        <w:rPr>
+          <w:lang w:eastAsia="ru-RU"/>
+        </w:rPr>
+        <w:t>Дизайн макета контактов показан на рисунке 3.</w:t>
+      </w:r>
+    </w:p>
+    <w:p>
+      <w:pPr>
+        <w:spacing w:before="120"/>
+        <w:ind w:firstLine="0"/>
+        <w:jc w:val="center"/>
+      </w:pPr>
+    </w:p>
+    <w:p>
+      <w:pPr>
+        <w:spacing w:before="120"/>
+        <w:ind w:firstLine="0"/>
+        <w:jc w:val="center"/>
+      </w:pPr>
+      <w:r>
+        <w:rPr>
+          <w:noProof/>
+          <w:lang w:eastAsia="ru-RU"/>
+        </w:rPr>
         <w:lastRenderedPageBreak/>
-        <w:t>Контакты.</w:t>
-      </w:r>
-    </w:p>
-    <w:p>
-      <w:r>
-        <w:t>На этой странице находится контактная информация поликлиники.</w:t>
-      </w:r>
-    </w:p>
-    <w:p>
-      <w:pPr>
-        <w:rPr>
-          <w:lang w:eastAsia="ru-RU"/>
-        </w:rPr>
-      </w:pPr>
-      <w:r>
-        <w:rPr>
-          <w:noProof/>
-        </w:rPr>
         <w:drawing>
-          <wp:anchor distT="0" distB="0" distL="114300" distR="114300" simplePos="0" relativeHeight="251665408" behindDoc="0" locked="0" layoutInCell="1" allowOverlap="1" wp14:anchorId="3D760CD7" wp14:editId="79D72A5C">
+          <wp:anchor distT="0" distB="0" distL="114300" distR="114300" simplePos="0" relativeHeight="251674624" behindDoc="0" locked="0" layoutInCell="1" allowOverlap="1" wp14:anchorId="47430D94" wp14:editId="0992D6E1">
             <wp:simplePos x="0" y="0"/>
             <wp:positionH relativeFrom="margin">
-              <wp:align>center</wp:align>
+              <wp:align>left</wp:align>
             </wp:positionH>
             <wp:positionV relativeFrom="paragraph">
-              <wp:posOffset>390525</wp:posOffset>
+              <wp:posOffset>4714875</wp:posOffset>
             </wp:positionV>
-            <wp:extent cx="6296025" cy="7286625"/>
-            <wp:effectExtent l="0" t="0" r="9525" b="9525"/>
+            <wp:extent cx="5847080" cy="3571875"/>
+            <wp:effectExtent l="0" t="0" r="1270" b="9525"/>
             <wp:wrapSquare wrapText="bothSides"/>
-            <wp:docPr id="10" name="Рисунок 10"/>
+            <wp:docPr id="5" name="Рисунок 5"/>
             <wp:cNvGraphicFramePr>
               <a:graphicFrameLocks xmlns:a="http://schemas.openxmlformats.org/drawingml/2006/main" noChangeAspect="1"/>
             </wp:cNvGraphicFramePr>
@@ -5261,7 +5153,7 @@
                   <pic:spPr>
                     <a:xfrm>
                       <a:off x="0" y="0"/>
-                      <a:ext cx="6296025" cy="7286625"/>
+                      <a:ext cx="5847080" cy="3571875"/>
                     </a:xfrm>
                     <a:prstGeom prst="rect">
                       <a:avLst/>
@@ -5270,47 +5162,33 @@
                 </pic:pic>
               </a:graphicData>
             </a:graphic>
+            <wp14:sizeRelH relativeFrom="margin">
+              <wp14:pctWidth>0</wp14:pctWidth>
+            </wp14:sizeRelH>
+            <wp14:sizeRelV relativeFrom="margin">
+              <wp14:pctHeight>0</wp14:pctHeight>
+            </wp14:sizeRelV>
           </wp:anchor>
         </w:drawing>
       </w:r>
       <w:r>
         <w:rPr>
+          <w:noProof/>
           <w:lang w:eastAsia="ru-RU"/>
         </w:rPr>
-        <w:t>Дизайн макета контактов показан на рисунке 3.</w:t>
-      </w:r>
-    </w:p>
-    <w:p>
-      <w:pPr>
-        <w:spacing w:before="120"/>
-        <w:ind w:firstLine="0"/>
-        <w:jc w:val="center"/>
-      </w:pPr>
-    </w:p>
-    <w:p>
-      <w:pPr>
-        <w:spacing w:before="120"/>
-        <w:ind w:firstLine="0"/>
-        <w:jc w:val="center"/>
-      </w:pPr>
-      <w:r>
-        <w:rPr>
-          <w:noProof/>
-        </w:rPr>
-        <w:lastRenderedPageBreak/>
         <w:drawing>
-          <wp:anchor distT="0" distB="0" distL="114300" distR="114300" simplePos="0" relativeHeight="251664384" behindDoc="0" locked="0" layoutInCell="1" allowOverlap="1" wp14:anchorId="27967209" wp14:editId="2A071746">
+          <wp:anchor distT="0" distB="0" distL="114300" distR="114300" simplePos="0" relativeHeight="251673600" behindDoc="0" locked="0" layoutInCell="1" allowOverlap="1" wp14:anchorId="0C1EBC55" wp14:editId="48CE0CDF">
             <wp:simplePos x="0" y="0"/>
             <wp:positionH relativeFrom="margin">
-              <wp:align>right</wp:align>
+              <wp:align>left</wp:align>
             </wp:positionH>
             <wp:positionV relativeFrom="paragraph">
               <wp:posOffset>0</wp:posOffset>
             </wp:positionV>
-            <wp:extent cx="6216015" cy="5800725"/>
-            <wp:effectExtent l="0" t="0" r="0" b="9525"/>
+            <wp:extent cx="5928995" cy="4857750"/>
+            <wp:effectExtent l="0" t="0" r="0" b="0"/>
             <wp:wrapSquare wrapText="bothSides"/>
-            <wp:docPr id="12" name="Рисунок 12"/>
+            <wp:docPr id="2" name="Рисунок 2"/>
             <wp:cNvGraphicFramePr>
               <a:graphicFrameLocks xmlns:a="http://schemas.openxmlformats.org/drawingml/2006/main" noChangeAspect="1"/>
             </wp:cNvGraphicFramePr>
@@ -5336,7 +5214,7 @@
                   <pic:spPr>
                     <a:xfrm>
                       <a:off x="0" y="0"/>
-                      <a:ext cx="6216015" cy="5800725"/>
+                      <a:ext cx="5928995" cy="4857750"/>
                     </a:xfrm>
                     <a:prstGeom prst="rect">
                       <a:avLst/>
@@ -5345,16 +5223,15 @@
                 </pic:pic>
               </a:graphicData>
             </a:graphic>
+            <wp14:sizeRelH relativeFrom="margin">
+              <wp14:pctWidth>0</wp14:pctWidth>
+            </wp14:sizeRelH>
+            <wp14:sizeRelV relativeFrom="margin">
+              <wp14:pctHeight>0</wp14:pctHeight>
+            </wp14:sizeRelV>
           </wp:anchor>
         </w:drawing>
       </w:r>
-    </w:p>
-    <w:p>
-      <w:pPr>
-        <w:spacing w:after="120"/>
-        <w:ind w:firstLine="0"/>
-        <w:jc w:val="center"/>
-      </w:pPr>
       <w:r>
         <w:t xml:space="preserve">Рисунок 3 – Дизайн макета </w:t>
       </w:r>
@@ -5406,6 +5283,7 @@
         </w:rPr>
       </w:pPr>
       <w:r>
+        <w:lastRenderedPageBreak/>
         <w:t xml:space="preserve">На странице должна быть подключена интерактивная карта Яндекс или Гугл с меткой, расположенной по адресу «ул. </w:t>
       </w:r>
       <w:r>
@@ -5448,35 +5326,30 @@
       </w:pPr>
       <w:r>
         <w:rPr>
+          <w:noProof/>
           <w:lang w:eastAsia="ru-RU"/>
         </w:rPr>
-        <w:t>Дизайн макета контактов показан на рисунке 4.</w:t>
-      </w:r>
-    </w:p>
-    <w:p>
-      <w:pPr>
-        <w:spacing w:before="120"/>
-        <w:ind w:firstLine="0"/>
-        <w:jc w:val="center"/>
-      </w:pPr>
-      <w:r>
-        <w:rPr>
-          <w:noProof/>
-        </w:rPr>
-        <w:lastRenderedPageBreak/>
         <w:drawing>
-          <wp:anchor distT="0" distB="0" distL="114300" distR="114300" simplePos="0" relativeHeight="251666432" behindDoc="0" locked="0" layoutInCell="1" allowOverlap="1" wp14:anchorId="19979B2A" wp14:editId="6BD385EC">
+          <wp:anchor distT="0" distB="0" distL="114300" distR="114300" simplePos="0" relativeHeight="251675648" behindDoc="1" locked="0" layoutInCell="1" allowOverlap="1" wp14:anchorId="397C0ADA" wp14:editId="261BB155">
             <wp:simplePos x="0" y="0"/>
-            <wp:positionH relativeFrom="margin">
+            <wp:positionH relativeFrom="page">
               <wp:align>center</wp:align>
             </wp:positionH>
             <wp:positionV relativeFrom="paragraph">
-              <wp:posOffset>499110</wp:posOffset>
+              <wp:posOffset>226695</wp:posOffset>
             </wp:positionV>
-            <wp:extent cx="6419850" cy="8124825"/>
+            <wp:extent cx="5963920" cy="4029075"/>
             <wp:effectExtent l="0" t="0" r="0" b="9525"/>
-            <wp:wrapSquare wrapText="bothSides"/>
-            <wp:docPr id="13" name="Рисунок 13"/>
+            <wp:wrapTight wrapText="bothSides">
+              <wp:wrapPolygon edited="0">
+                <wp:start x="0" y="0"/>
+                <wp:lineTo x="0" y="21549"/>
+                <wp:lineTo x="21526" y="21549"/>
+                <wp:lineTo x="21526" y="0"/>
+                <wp:lineTo x="0" y="0"/>
+              </wp:wrapPolygon>
+            </wp:wrapTight>
+            <wp:docPr id="6" name="Рисунок 6"/>
             <wp:cNvGraphicFramePr>
               <a:graphicFrameLocks xmlns:a="http://schemas.openxmlformats.org/drawingml/2006/main" noChangeAspect="1"/>
             </wp:cNvGraphicFramePr>
@@ -5502,7 +5375,7 @@
                   <pic:spPr>
                     <a:xfrm>
                       <a:off x="0" y="0"/>
-                      <a:ext cx="6419850" cy="8124825"/>
+                      <a:ext cx="5963920" cy="4029075"/>
                     </a:xfrm>
                     <a:prstGeom prst="rect">
                       <a:avLst/>
@@ -5520,38 +5393,45 @@
           </wp:anchor>
         </w:drawing>
       </w:r>
-    </w:p>
-    <w:p>
-      <w:pPr>
-        <w:spacing w:after="120"/>
+      <w:r>
+        <w:rPr>
+          <w:lang w:eastAsia="ru-RU"/>
+        </w:rPr>
+        <w:t>Дизайн макета контактов показан на рисунке 4.</w:t>
+      </w:r>
+    </w:p>
+    <w:p>
+      <w:pPr>
+        <w:spacing w:before="120"/>
         <w:ind w:firstLine="0"/>
         <w:jc w:val="center"/>
       </w:pPr>
-    </w:p>
-    <w:p>
-      <w:pPr>
-        <w:spacing w:after="120"/>
-        <w:ind w:firstLine="0"/>
-        <w:jc w:val="center"/>
-      </w:pPr>
       <w:r>
         <w:rPr>
           <w:noProof/>
-        </w:rPr>
-        <w:lastRenderedPageBreak/>
+          <w:lang w:eastAsia="ru-RU"/>
+        </w:rPr>
         <w:drawing>
-          <wp:anchor distT="0" distB="0" distL="114300" distR="114300" simplePos="0" relativeHeight="251667456" behindDoc="0" locked="0" layoutInCell="1" allowOverlap="1" wp14:anchorId="330763E4" wp14:editId="0E4EBA87">
+          <wp:anchor distT="0" distB="0" distL="114300" distR="114300" simplePos="0" relativeHeight="251676672" behindDoc="1" locked="0" layoutInCell="1" allowOverlap="1" wp14:anchorId="353AE4DC" wp14:editId="2E1AB0CC">
             <wp:simplePos x="0" y="0"/>
-            <wp:positionH relativeFrom="margin">
+            <wp:positionH relativeFrom="page">
               <wp:align>center</wp:align>
             </wp:positionH>
             <wp:positionV relativeFrom="paragraph">
-              <wp:posOffset>0</wp:posOffset>
+              <wp:posOffset>3787140</wp:posOffset>
             </wp:positionV>
-            <wp:extent cx="6149340" cy="7772400"/>
-            <wp:effectExtent l="0" t="0" r="3810" b="0"/>
-            <wp:wrapSquare wrapText="bothSides"/>
-            <wp:docPr id="14" name="Рисунок 14"/>
+            <wp:extent cx="5806440" cy="3305175"/>
+            <wp:effectExtent l="0" t="0" r="3810" b="9525"/>
+            <wp:wrapTight wrapText="bothSides">
+              <wp:wrapPolygon edited="0">
+                <wp:start x="0" y="0"/>
+                <wp:lineTo x="0" y="21538"/>
+                <wp:lineTo x="21543" y="21538"/>
+                <wp:lineTo x="21543" y="0"/>
+                <wp:lineTo x="0" y="0"/>
+              </wp:wrapPolygon>
+            </wp:wrapTight>
+            <wp:docPr id="8" name="Рисунок 8"/>
             <wp:cNvGraphicFramePr>
               <a:graphicFrameLocks xmlns:a="http://schemas.openxmlformats.org/drawingml/2006/main" noChangeAspect="1"/>
             </wp:cNvGraphicFramePr>
@@ -5577,7 +5457,7 @@
                   <pic:spPr>
                     <a:xfrm>
                       <a:off x="0" y="0"/>
-                      <a:ext cx="6149340" cy="7772400"/>
+                      <a:ext cx="5806440" cy="3305175"/>
                     </a:xfrm>
                     <a:prstGeom prst="rect">
                       <a:avLst/>
@@ -5586,83 +5466,97 @@
                 </pic:pic>
               </a:graphicData>
             </a:graphic>
+            <wp14:sizeRelH relativeFrom="margin">
+              <wp14:pctWidth>0</wp14:pctWidth>
+            </wp14:sizeRelH>
+            <wp14:sizeRelV relativeFrom="margin">
+              <wp14:pctHeight>0</wp14:pctHeight>
+            </wp14:sizeRelV>
           </wp:anchor>
         </w:drawing>
       </w:r>
-      <w:r>
-        <w:t>Рисунок 4 – Дизайн макета детальная страница товара сайта</w:t>
-      </w:r>
-    </w:p>
-    <w:p>
-      <w:r>
-        <w:t xml:space="preserve">Фоновое изображение должно загружаться индивидуально для данного раздела. В атрибут </w:t>
-      </w:r>
-      <w:proofErr w:type="spellStart"/>
-      <w:r>
-        <w:t>alt</w:t>
-      </w:r>
-      <w:proofErr w:type="spellEnd"/>
-      <w:r>
-        <w:t xml:space="preserve"> должно передаваться название раздела. </w:t>
-      </w:r>
-      <w:r>
-        <w:t>ЧПУ: /</w:t>
-      </w:r>
-      <w:proofErr w:type="spellStart"/>
-      <w:r>
-        <w:rPr>
-          <w:lang w:val="en-US"/>
-        </w:rPr>
-        <w:t>tovar</w:t>
-      </w:r>
-      <w:proofErr w:type="spellEnd"/>
-      <w:r>
-        <w:t>.</w:t>
-      </w:r>
-    </w:p>
-    <w:p>
-      <w:pPr>
-        <w:widowControl/>
-        <w:spacing w:after="160" w:line="259" w:lineRule="auto"/>
-        <w:ind w:firstLine="0"/>
-        <w:jc w:val="left"/>
-      </w:pPr>
-    </w:p>
-    <w:p>
-      <w:pPr>
-        <w:rPr>
-          <w:lang w:eastAsia="ru-RU"/>
-        </w:rPr>
-      </w:pPr>
-      <w:r>
-        <w:rPr>
-          <w:lang w:eastAsia="ru-RU"/>
-        </w:rPr>
-        <w:lastRenderedPageBreak/>
-        <w:t>Дизайн макета направления показан на рисунке 5.</w:t>
-      </w:r>
-    </w:p>
-    <w:p>
-      <w:pPr>
-        <w:spacing w:before="120"/>
+    </w:p>
+    <w:p>
+      <w:pPr>
+        <w:spacing w:after="120"/>
         <w:ind w:firstLine="0"/>
         <w:jc w:val="center"/>
       </w:pPr>
+    </w:p>
+    <w:p>
+      <w:pPr>
+        <w:spacing w:after="120"/>
+        <w:ind w:firstLine="0"/>
+        <w:jc w:val="center"/>
+      </w:pPr>
+    </w:p>
+    <w:p>
+      <w:pPr>
+        <w:spacing w:after="120"/>
+        <w:ind w:firstLine="0"/>
+        <w:jc w:val="center"/>
+      </w:pPr>
+    </w:p>
+    <w:p>
+      <w:pPr>
+        <w:spacing w:after="120"/>
+        <w:ind w:firstLine="0"/>
+        <w:jc w:val="center"/>
+      </w:pPr>
+      <w:r>
+        <w:lastRenderedPageBreak/>
+        <w:t>Рисунок 4 – Дизайн макета детальная страница товара сайта</w:t>
+      </w:r>
+    </w:p>
+    <w:p>
+      <w:r>
+        <w:t xml:space="preserve">Фоновое изображение должно загружаться индивидуально для данного раздела. В атрибут </w:t>
+      </w:r>
+      <w:proofErr w:type="spellStart"/>
+      <w:r>
+        <w:t>alt</w:t>
+      </w:r>
+      <w:proofErr w:type="spellEnd"/>
+      <w:r>
+        <w:t xml:space="preserve"> должно передаваться название раздела. </w:t>
+      </w:r>
+      <w:r>
+        <w:t>ЧПУ: /</w:t>
+      </w:r>
+      <w:proofErr w:type="spellStart"/>
+      <w:r>
+        <w:rPr>
+          <w:lang w:val="en-US"/>
+        </w:rPr>
+        <w:t>tovar</w:t>
+      </w:r>
+      <w:proofErr w:type="spellEnd"/>
+      <w:r>
+        <w:t>.</w:t>
+      </w:r>
+    </w:p>
+    <w:p>
+      <w:pPr>
+        <w:rPr>
+          <w:lang w:eastAsia="ru-RU"/>
+        </w:rPr>
+      </w:pPr>
       <w:r>
         <w:rPr>
           <w:noProof/>
+          <w:lang w:eastAsia="ru-RU"/>
         </w:rPr>
         <w:drawing>
-          <wp:anchor distT="0" distB="0" distL="114300" distR="114300" simplePos="0" relativeHeight="251668480" behindDoc="0" locked="0" layoutInCell="1" allowOverlap="1" wp14:anchorId="6272E1AD" wp14:editId="0D052222">
+          <wp:anchor distT="0" distB="0" distL="114300" distR="114300" simplePos="0" relativeHeight="251668480" behindDoc="0" locked="0" layoutInCell="1" allowOverlap="1" wp14:anchorId="6272E1AD" wp14:editId="73480D91">
             <wp:simplePos x="0" y="0"/>
             <wp:positionH relativeFrom="page">
-              <wp:align>center</wp:align>
+              <wp:posOffset>962025</wp:posOffset>
             </wp:positionH>
             <wp:positionV relativeFrom="paragraph">
-              <wp:posOffset>421005</wp:posOffset>
+              <wp:posOffset>327660</wp:posOffset>
             </wp:positionV>
-            <wp:extent cx="7115175" cy="8239125"/>
-            <wp:effectExtent l="0" t="0" r="9525" b="9525"/>
+            <wp:extent cx="5991225" cy="6937375"/>
+            <wp:effectExtent l="0" t="0" r="9525" b="0"/>
             <wp:wrapSquare wrapText="bothSides"/>
             <wp:docPr id="17" name="Рисунок 17"/>
             <wp:cNvGraphicFramePr>
@@ -5690,7 +5584,7 @@
                   <pic:spPr>
                     <a:xfrm>
                       <a:off x="0" y="0"/>
-                      <a:ext cx="7115175" cy="8239125"/>
+                      <a:ext cx="5991225" cy="6937375"/>
                     </a:xfrm>
                     <a:prstGeom prst="rect">
                       <a:avLst/>
@@ -5708,6 +5602,31 @@
           </wp:anchor>
         </w:drawing>
       </w:r>
+      <w:r>
+        <w:rPr>
+          <w:lang w:eastAsia="ru-RU"/>
+        </w:rPr>
+        <w:t xml:space="preserve">Дизайн макета </w:t>
+      </w:r>
+      <w:r>
+        <w:rPr>
+          <w:lang w:eastAsia="ru-RU"/>
+        </w:rPr>
+        <w:t>корзины</w:t>
+      </w:r>
+      <w:r>
+        <w:rPr>
+          <w:lang w:eastAsia="ru-RU"/>
+        </w:rPr>
+        <w:t xml:space="preserve"> показан на рисунке 5.</w:t>
+      </w:r>
+    </w:p>
+    <w:p>
+      <w:pPr>
+        <w:spacing w:before="120"/>
+        <w:ind w:firstLine="0"/>
+        <w:jc w:val="center"/>
+      </w:pPr>
     </w:p>
     <w:p>
       <w:pPr>
@@ -5737,7 +5656,7 @@
       <w:r>
         <w:t xml:space="preserve">Рисунок 5 – Дизайн макета </w:t>
       </w:r>
-      <w:bookmarkStart w:id="26" w:name="_Toc145954912"/>
+      <w:bookmarkStart w:id="25" w:name="_Toc145954912"/>
       <w:r>
         <w:rPr>
           <w:rStyle w:val="10"/>
@@ -5786,7 +5705,7 @@
         </w:rPr>
         <w:t xml:space="preserve"> корзины</w:t>
       </w:r>
-      <w:bookmarkEnd w:id="26"/>
+      <w:bookmarkEnd w:id="25"/>
     </w:p>
     <w:p>
       <w:pPr>
@@ -5796,6 +5715,7 @@
         </w:rPr>
       </w:pPr>
       <w:r>
+        <w:lastRenderedPageBreak/>
         <w:t xml:space="preserve">Фоновое изображение должно загружаться индивидуально для данного раздела. В атрибут </w:t>
       </w:r>
       <w:proofErr w:type="spellStart"/>
@@ -5828,20 +5748,21 @@
       <w:r>
         <w:rPr>
           <w:noProof/>
+          <w:lang w:eastAsia="ru-RU"/>
         </w:rPr>
         <w:drawing>
-          <wp:anchor distT="0" distB="0" distL="114300" distR="114300" simplePos="0" relativeHeight="251669504" behindDoc="0" locked="0" layoutInCell="1" allowOverlap="1" wp14:anchorId="739C920D" wp14:editId="68D38685">
+          <wp:anchor distT="0" distB="0" distL="114300" distR="114300" simplePos="0" relativeHeight="251670528" behindDoc="0" locked="0" layoutInCell="1" allowOverlap="1" wp14:anchorId="2072D7DF" wp14:editId="3BE9663D">
             <wp:simplePos x="0" y="0"/>
             <wp:positionH relativeFrom="page">
               <wp:align>center</wp:align>
             </wp:positionH>
             <wp:positionV relativeFrom="paragraph">
-              <wp:posOffset>381000</wp:posOffset>
+              <wp:posOffset>4863465</wp:posOffset>
             </wp:positionV>
-            <wp:extent cx="7200900" cy="6838950"/>
-            <wp:effectExtent l="0" t="0" r="0" b="0"/>
+            <wp:extent cx="5734050" cy="3216275"/>
+            <wp:effectExtent l="0" t="0" r="0" b="3175"/>
             <wp:wrapSquare wrapText="bothSides"/>
-            <wp:docPr id="20" name="Рисунок 20"/>
+            <wp:docPr id="21" name="Рисунок 21"/>
             <wp:cNvGraphicFramePr>
               <a:graphicFrameLocks xmlns:a="http://schemas.openxmlformats.org/drawingml/2006/main" noChangeAspect="1"/>
             </wp:cNvGraphicFramePr>
@@ -5867,7 +5788,7 @@
                   <pic:spPr>
                     <a:xfrm>
                       <a:off x="0" y="0"/>
-                      <a:ext cx="7200900" cy="6838950"/>
+                      <a:ext cx="5734050" cy="3216275"/>
                     </a:xfrm>
                     <a:prstGeom prst="rect">
                       <a:avLst/>
@@ -5887,49 +5808,22 @@
       </w:r>
       <w:r>
         <w:rPr>
+          <w:noProof/>
           <w:lang w:eastAsia="ru-RU"/>
         </w:rPr>
-        <w:t>Дизайн макета направления показан на рисунке 6.</w:t>
-      </w:r>
-    </w:p>
-    <w:p>
-      <w:pPr>
-        <w:spacing w:before="120"/>
-        <w:ind w:firstLine="0"/>
-        <w:jc w:val="center"/>
-      </w:pPr>
-    </w:p>
-    <w:p>
-      <w:pPr>
-        <w:spacing w:before="120"/>
-        <w:ind w:firstLine="0"/>
-        <w:jc w:val="center"/>
-      </w:pPr>
-    </w:p>
-    <w:p>
-      <w:pPr>
-        <w:spacing w:after="120"/>
-        <w:ind w:firstLine="0"/>
-        <w:jc w:val="center"/>
-      </w:pPr>
-      <w:r>
-        <w:rPr>
-          <w:noProof/>
-        </w:rPr>
-        <w:lastRenderedPageBreak/>
         <w:drawing>
-          <wp:anchor distT="0" distB="0" distL="114300" distR="114300" simplePos="0" relativeHeight="251670528" behindDoc="0" locked="0" layoutInCell="1" allowOverlap="1" wp14:anchorId="2072D7DF" wp14:editId="1F367112">
+          <wp:anchor distT="0" distB="0" distL="114300" distR="114300" simplePos="0" relativeHeight="251669504" behindDoc="0" locked="0" layoutInCell="1" allowOverlap="1" wp14:anchorId="739C920D" wp14:editId="58AD0CB1">
             <wp:simplePos x="0" y="0"/>
-            <wp:positionH relativeFrom="column">
-              <wp:posOffset>-641985</wp:posOffset>
+            <wp:positionH relativeFrom="page">
+              <wp:posOffset>933450</wp:posOffset>
             </wp:positionH>
             <wp:positionV relativeFrom="paragraph">
-              <wp:posOffset>99060</wp:posOffset>
+              <wp:posOffset>381000</wp:posOffset>
             </wp:positionV>
-            <wp:extent cx="6791325" cy="3810000"/>
-            <wp:effectExtent l="0" t="0" r="9525" b="0"/>
+            <wp:extent cx="6057265" cy="5753100"/>
+            <wp:effectExtent l="0" t="0" r="635" b="0"/>
             <wp:wrapSquare wrapText="bothSides"/>
-            <wp:docPr id="21" name="Рисунок 21"/>
+            <wp:docPr id="20" name="Рисунок 20"/>
             <wp:cNvGraphicFramePr>
               <a:graphicFrameLocks xmlns:a="http://schemas.openxmlformats.org/drawingml/2006/main" noChangeAspect="1"/>
             </wp:cNvGraphicFramePr>
@@ -5955,7 +5849,7 @@
                   <pic:spPr>
                     <a:xfrm>
                       <a:off x="0" y="0"/>
-                      <a:ext cx="6791325" cy="3810000"/>
+                      <a:ext cx="6057265" cy="5753100"/>
                     </a:xfrm>
                     <a:prstGeom prst="rect">
                       <a:avLst/>
@@ -5974,80 +5868,22 @@
         </w:drawing>
       </w:r>
       <w:r>
-        <w:t xml:space="preserve">Рисунок 6 – Дизайн макета страницы </w:t>
-      </w:r>
-      <w:r>
-        <w:t xml:space="preserve">личного кабинета </w:t>
-      </w:r>
-      <w:r>
-        <w:t>сайта</w:t>
-      </w:r>
-    </w:p>
-    <w:p>
-      <w:pPr>
-        <w:rPr>
-          <w:rFonts w:eastAsia="Times New Roman"/>
-          <w:color w:val="000000" w:themeColor="text1"/>
-        </w:rPr>
-      </w:pPr>
-      <w:r>
-        <w:t>Фоновое изображение должно загружаться индивидуально для данного раздела. В атрибут</w:t>
-      </w:r>
-      <w:r>
-        <w:rPr>
-          <w:rFonts w:eastAsia="Times New Roman"/>
-          <w:color w:val="000000" w:themeColor="text1"/>
-        </w:rPr>
-        <w:t xml:space="preserve"> </w:t>
-      </w:r>
-      <w:proofErr w:type="spellStart"/>
-      <w:r>
-        <w:t>alt</w:t>
-      </w:r>
-      <w:proofErr w:type="spellEnd"/>
-      <w:r>
-        <w:t xml:space="preserve"> должно передаваться название раздела.</w:t>
-      </w:r>
-      <w:r>
-        <w:t xml:space="preserve"> </w:t>
-      </w:r>
-      <w:r>
-        <w:t>ЧПУ: /</w:t>
-      </w:r>
-      <w:proofErr w:type="spellStart"/>
-      <w:r>
-        <w:rPr>
-          <w:lang w:val="en-US"/>
-        </w:rPr>
-        <w:t>kabinet</w:t>
-      </w:r>
-      <w:proofErr w:type="spellEnd"/>
-      <w:r>
-        <w:t>.</w:t>
-      </w:r>
-    </w:p>
-    <w:p>
-      <w:pPr>
-        <w:rPr>
-          <w:noProof/>
-        </w:rPr>
-      </w:pPr>
-      <w:r>
         <w:rPr>
           <w:lang w:eastAsia="ru-RU"/>
         </w:rPr>
-        <w:t>Дизайн макета страницы история показан на рисунке 7.</w:t>
-      </w:r>
-    </w:p>
-    <w:p>
-      <w:pPr>
-        <w:widowControl/>
-        <w:spacing w:after="160" w:line="259" w:lineRule="auto"/>
-        <w:ind w:firstLine="0"/>
-        <w:jc w:val="left"/>
-      </w:pPr>
-      <w:r>
-        <w:br w:type="page"/>
+        <w:t xml:space="preserve">Дизайн макета </w:t>
+      </w:r>
+      <w:r>
+        <w:rPr>
+          <w:lang w:eastAsia="ru-RU"/>
+        </w:rPr>
+        <w:t>личный кабинет</w:t>
+      </w:r>
+      <w:r>
+        <w:rPr>
+          <w:lang w:eastAsia="ru-RU"/>
+        </w:rPr>
+        <w:t xml:space="preserve"> показан на рисунке 6.</w:t>
       </w:r>
     </w:p>
     <w:p>
@@ -6056,22 +5892,92 @@
         <w:ind w:firstLine="0"/>
         <w:jc w:val="center"/>
       </w:pPr>
-      <w:r>
+    </w:p>
+    <w:p>
+      <w:pPr>
+        <w:spacing w:before="120"/>
+        <w:ind w:firstLine="0"/>
+        <w:jc w:val="center"/>
+      </w:pPr>
+    </w:p>
+    <w:p>
+      <w:pPr>
+        <w:spacing w:after="120"/>
+        <w:ind w:firstLine="0"/>
+        <w:jc w:val="center"/>
+      </w:pPr>
+      <w:r>
+        <w:t xml:space="preserve">Рисунок 6 – Дизайн макета страницы </w:t>
+      </w:r>
+      <w:r>
+        <w:t xml:space="preserve">личного кабинета </w:t>
+      </w:r>
+      <w:r>
+        <w:t>сайта</w:t>
+      </w:r>
+    </w:p>
+    <w:p>
+      <w:r>
+        <w:lastRenderedPageBreak/>
+        <w:t>Фоновое изображение должно загружаться индивидуально для данного раздела. В атрибут</w:t>
+      </w:r>
+      <w:r>
+        <w:rPr>
+          <w:rFonts w:eastAsia="Times New Roman"/>
+          <w:color w:val="000000" w:themeColor="text1"/>
+        </w:rPr>
+        <w:t xml:space="preserve"> </w:t>
+      </w:r>
+      <w:proofErr w:type="spellStart"/>
+      <w:r>
+        <w:t>alt</w:t>
+      </w:r>
+      <w:proofErr w:type="spellEnd"/>
+      <w:r>
+        <w:t xml:space="preserve"> должно передаваться название раздела.</w:t>
+      </w:r>
+      <w:r>
+        <w:t xml:space="preserve"> </w:t>
+      </w:r>
+      <w:r>
+        <w:t>ЧПУ: /</w:t>
+      </w:r>
+      <w:proofErr w:type="spellStart"/>
+      <w:r>
+        <w:rPr>
+          <w:lang w:val="en-US"/>
+        </w:rPr>
+        <w:t>kabinet</w:t>
+      </w:r>
+      <w:proofErr w:type="spellEnd"/>
+      <w:r>
+        <w:t>.</w:t>
+      </w:r>
+    </w:p>
+    <w:p/>
+    <w:p>
+      <w:pPr>
+        <w:jc w:val="center"/>
         <w:rPr>
           <w:noProof/>
         </w:rPr>
-        <w:lastRenderedPageBreak/>
+      </w:pPr>
+      <w:r>
+        <w:rPr>
+          <w:noProof/>
+          <w:lang w:eastAsia="ru-RU"/>
+        </w:rPr>
         <w:drawing>
-          <wp:anchor distT="0" distB="0" distL="114300" distR="114300" simplePos="0" relativeHeight="251672576" behindDoc="0" locked="0" layoutInCell="1" allowOverlap="1" wp14:anchorId="7899BF0E" wp14:editId="6755EA7D">
+          <wp:anchor distT="0" distB="0" distL="114300" distR="114300" simplePos="0" relativeHeight="251672576" behindDoc="0" locked="0" layoutInCell="1" allowOverlap="1" wp14:anchorId="7899BF0E" wp14:editId="2564CDB2">
             <wp:simplePos x="0" y="0"/>
             <wp:positionH relativeFrom="margin">
-              <wp:posOffset>-613410</wp:posOffset>
+              <wp:align>right</wp:align>
             </wp:positionH>
             <wp:positionV relativeFrom="paragraph">
-              <wp:posOffset>5661660</wp:posOffset>
+              <wp:posOffset>5166360</wp:posOffset>
             </wp:positionV>
-            <wp:extent cx="6772275" cy="2495550"/>
-            <wp:effectExtent l="0" t="0" r="9525" b="0"/>
+            <wp:extent cx="6000750" cy="2211070"/>
+            <wp:effectExtent l="0" t="0" r="0" b="0"/>
             <wp:wrapSquare wrapText="bothSides"/>
             <wp:docPr id="25" name="Рисунок 25"/>
             <wp:cNvGraphicFramePr>
@@ -6099,7 +6005,7 @@
                   <pic:spPr>
                     <a:xfrm>
                       <a:off x="0" y="0"/>
-                      <a:ext cx="6772275" cy="2495550"/>
+                      <a:ext cx="6000750" cy="2211070"/>
                     </a:xfrm>
                     <a:prstGeom prst="rect">
                       <a:avLst/>
@@ -6120,17 +6026,18 @@
       <w:r>
         <w:rPr>
           <w:noProof/>
+          <w:lang w:eastAsia="ru-RU"/>
         </w:rPr>
         <w:drawing>
-          <wp:anchor distT="0" distB="0" distL="114300" distR="114300" simplePos="0" relativeHeight="251671552" behindDoc="0" locked="0" layoutInCell="1" allowOverlap="1" wp14:anchorId="538CC8F9" wp14:editId="4112D496">
+          <wp:anchor distT="0" distB="0" distL="114300" distR="114300" simplePos="0" relativeHeight="251671552" behindDoc="0" locked="0" layoutInCell="1" allowOverlap="1" wp14:anchorId="538CC8F9" wp14:editId="27954959">
             <wp:simplePos x="0" y="0"/>
             <wp:positionH relativeFrom="page">
-              <wp:align>center</wp:align>
+              <wp:posOffset>1047750</wp:posOffset>
             </wp:positionH>
             <wp:positionV relativeFrom="paragraph">
-              <wp:posOffset>0</wp:posOffset>
+              <wp:posOffset>270510</wp:posOffset>
             </wp:positionV>
-            <wp:extent cx="6787515" cy="5648325"/>
+            <wp:extent cx="5848350" cy="4867275"/>
             <wp:effectExtent l="0" t="0" r="0" b="9525"/>
             <wp:wrapSquare wrapText="bothSides"/>
             <wp:docPr id="24" name="Рисунок 24"/>
@@ -6159,7 +6066,7 @@
                   <pic:spPr>
                     <a:xfrm>
                       <a:off x="0" y="0"/>
-                      <a:ext cx="6787515" cy="5648325"/>
+                      <a:ext cx="5848350" cy="4867275"/>
                     </a:xfrm>
                     <a:prstGeom prst="rect">
                       <a:avLst/>
@@ -6178,19 +6085,41 @@
         </w:drawing>
       </w:r>
       <w:r>
-        <w:br/>
-      </w:r>
+        <w:rPr>
+          <w:lang w:eastAsia="ru-RU"/>
+        </w:rPr>
+        <w:t xml:space="preserve">Дизайн макета страницы </w:t>
+      </w:r>
+      <w:r>
+        <w:rPr>
+          <w:lang w:eastAsia="ru-RU"/>
+        </w:rPr>
+        <w:t>акций</w:t>
+      </w:r>
+      <w:r>
+        <w:rPr>
+          <w:lang w:eastAsia="ru-RU"/>
+        </w:rPr>
+        <w:t xml:space="preserve"> показан на рисунке 7.</w:t>
+      </w:r>
+    </w:p>
+    <w:p>
+      <w:pPr>
+        <w:spacing w:before="120"/>
+        <w:ind w:firstLine="0"/>
+        <w:jc w:val="center"/>
+      </w:pPr>
       <w:r>
         <w:t xml:space="preserve">Рисунок 7 – Дизайн макета страницы </w:t>
       </w:r>
-      <w:bookmarkStart w:id="27" w:name="_Toc145954916"/>
+      <w:bookmarkStart w:id="26" w:name="_Toc145954916"/>
       <w:r>
         <w:t>а</w:t>
       </w:r>
       <w:r>
         <w:t>кции</w:t>
       </w:r>
-      <w:bookmarkEnd w:id="27"/>
+      <w:bookmarkEnd w:id="26"/>
       <w:r>
         <w:t xml:space="preserve"> </w:t>
       </w:r>
@@ -6200,11 +6129,7 @@
     </w:p>
     <w:p>
       <w:r>
-        <w:t xml:space="preserve">Фоновое изображение должно загружаться индивидуально для данного </w:t>
-      </w:r>
-      <w:r>
-        <w:lastRenderedPageBreak/>
-        <w:t>раздела. В атрибут</w:t>
+        <w:t>Фоновое изображение должно загружаться индивидуально для данного раздела. В атрибут</w:t>
       </w:r>
       <w:r>
         <w:rPr>
@@ -6241,34 +6166,45 @@
     </w:p>
     <w:p>
       <w:pPr>
-        <w:rPr>
-          <w:rFonts w:eastAsia="Times New Roman"/>
-          <w:color w:val="000000" w:themeColor="text1"/>
-        </w:rPr>
-      </w:pPr>
-      <w:r>
-        <w:br w:type="page"/>
-      </w:r>
-    </w:p>
-    <w:p>
-      <w:pPr>
         <w:pStyle w:val="1"/>
       </w:pPr>
-      <w:bookmarkStart w:id="28" w:name="_Toc156460942"/>
+      <w:bookmarkStart w:id="27" w:name="_Toc156460942"/>
       <w:r>
         <w:lastRenderedPageBreak/>
         <w:t>Заключение</w:t>
       </w:r>
-      <w:bookmarkEnd w:id="28"/>
+      <w:bookmarkEnd w:id="27"/>
+    </w:p>
+    <w:p>
+      <w:r>
+        <w:t>Таким образом, разработка уникального и индивидуального веб-сайта для продуктового магазина является необходимостью в современном бизнесе. Он должен предоставлять уникальное пользовательское впечатление, подчеркивать уникальность продуктов и бренда магазина, а также обеспечивать удобство и доступность для клиентов.</w:t>
+      </w:r>
+    </w:p>
+    <w:p>
+      <w:r>
+        <w:t>Уникальность веб-сайта может быть достигнута через сочетание оригинального дизайна, инновационных функций и удобного интерфейса. Кроме того, веб-сайт должен содержать информацию о товарах, включая подробные описания, фотографии и впечатления других покупателей.</w:t>
+      </w:r>
+    </w:p>
+    <w:p>
+      <w:r>
+        <w:t>Для достижения успеха необходимо учесть специфику продуктового магазина и правильно реализовать ключевые компоненты веб-сайта. Например, система оформления заказов и доставки должна быть простой и удобной, позволяющей клиентам легко совершить покупку и получить товары в кратчайшие сроки.</w:t>
+      </w:r>
+    </w:p>
+    <w:p>
+      <w:r>
+        <w:t>Онлайн-присутствие продуктового магазина имеет множество преимуществ, включая возможность совершать покупки в удобное время, широкий выбор товаров и конкурентные цены. Веб-сайт помогает привлечь новых клиентов и удержать существующих, делая покупки максимально удобными и доступными.</w:t>
+      </w:r>
+    </w:p>
+    <w:p>
+      <w:r>
+        <w:t>В итоге, разработка уникального веб-сайта для продуктового магазина является ключевым фактором успеха в современном бизнесе. Это позволяет предпринимателям привлекать и обслуживать клиентов в онлайн-среде, удовлетворять их потребности и ожидания, а также повышать конкурентоспособность магазина на рынке.</w:t>
+      </w:r>
     </w:p>
     <w:p>
       <w:pPr>
         <w:contextualSpacing/>
       </w:pPr>
       <w:r>
-        <w:t>В заключении следует отметить, что в нашем современном обществе Интернет играет невероятно важную роль, особенно в сфере торговли. С увеличением спроса на онлайн-покупки становится все более необходимо создание и поддержка высококачественных веб-сайтов для продуктовых магазинов. В данном исследовании мы предлагаем владельцам продуктовых магазинов и разработчикам веб-сайтов ознакомиться с основными методами и технологиями, необходимыми для успешного онлайн-присутствия. Глубокое понимание преимуществ и недостатков онлайн-продаж позволит предпринимателям оптимизировать свой бизнес и предоставить своим клиентам максимальное удобство и доступность через интернет. В результате, разработка качественного веб-сайта для продуктового магазина является одним из ключевых факторов успеха и процветания бизнеса в современном мире.</w:t>
-      </w:r>
-      <w:r>
         <w:br w:type="page"/>
       </w:r>
     </w:p>
@@ -6276,271 +6212,224 @@
       <w:pPr>
         <w:pStyle w:val="1"/>
       </w:pPr>
-      <w:bookmarkStart w:id="29" w:name="_Toc156460943"/>
+      <w:bookmarkStart w:id="28" w:name="_Toc156460943"/>
       <w:r>
         <w:lastRenderedPageBreak/>
         <w:t>Список использованных источников</w:t>
       </w:r>
+      <w:bookmarkEnd w:id="28"/>
+    </w:p>
+    <w:p>
+      <w:pPr>
+        <w:pStyle w:val="a"/>
+        <w:numPr>
+          <w:ilvl w:val="3"/>
+          <w:numId w:val="16"/>
+        </w:numPr>
+        <w:ind w:left="0" w:firstLine="709"/>
+      </w:pPr>
+      <w:r>
+        <w:t>Дэвид Сойер Мак-</w:t>
+      </w:r>
+      <w:proofErr w:type="spellStart"/>
+      <w:r>
+        <w:t>Фарленд</w:t>
+      </w:r>
+      <w:proofErr w:type="spellEnd"/>
+      <w:r>
+        <w:t xml:space="preserve"> и </w:t>
+      </w:r>
+      <w:proofErr w:type="spellStart"/>
+      <w:r>
+        <w:t>Макфарланд</w:t>
+      </w:r>
+      <w:proofErr w:type="spellEnd"/>
+      <w:r>
+        <w:t xml:space="preserve"> Дэвид. Новая большая книга CSS. - Питер, 2019. - 720 с.</w:t>
+      </w:r>
+    </w:p>
+    <w:p>
+      <w:pPr>
+        <w:pStyle w:val="a"/>
+        <w:numPr>
+          <w:ilvl w:val="3"/>
+          <w:numId w:val="16"/>
+        </w:numPr>
+        <w:ind w:left="0" w:firstLine="709"/>
+      </w:pPr>
+      <w:proofErr w:type="spellStart"/>
+      <w:r>
+        <w:t>Дэмстра</w:t>
+      </w:r>
+      <w:proofErr w:type="spellEnd"/>
+      <w:r>
+        <w:t xml:space="preserve"> Д., </w:t>
+      </w:r>
+      <w:proofErr w:type="spellStart"/>
+      <w:r>
+        <w:t>Стэрн</w:t>
+      </w:r>
+      <w:proofErr w:type="spellEnd"/>
+      <w:r>
+        <w:t xml:space="preserve"> Х., </w:t>
+      </w:r>
+      <w:proofErr w:type="spellStart"/>
+      <w:r>
+        <w:t>WordPress</w:t>
+      </w:r>
+      <w:proofErr w:type="spellEnd"/>
+      <w:r>
+        <w:t xml:space="preserve"> для профессионалов. Разработка и дизайн сайтов, 2019 г., - 464 c.</w:t>
+      </w:r>
+    </w:p>
+    <w:p>
+      <w:pPr>
+        <w:pStyle w:val="a"/>
+        <w:numPr>
+          <w:ilvl w:val="3"/>
+          <w:numId w:val="16"/>
+        </w:numPr>
+        <w:ind w:left="0" w:firstLine="709"/>
+      </w:pPr>
+      <w:proofErr w:type="spellStart"/>
+      <w:r>
+        <w:t>Кудряшев</w:t>
+      </w:r>
+      <w:proofErr w:type="spellEnd"/>
+      <w:r>
+        <w:t xml:space="preserve"> А.В., </w:t>
+      </w:r>
+      <w:proofErr w:type="spellStart"/>
+      <w:r>
+        <w:t>Светашков</w:t>
+      </w:r>
+      <w:proofErr w:type="spellEnd"/>
+      <w:r>
+        <w:t xml:space="preserve"> </w:t>
+      </w:r>
+      <w:proofErr w:type="gramStart"/>
+      <w:r>
+        <w:t>П.А..</w:t>
+      </w:r>
+      <w:proofErr w:type="gramEnd"/>
+      <w:r>
+        <w:t xml:space="preserve"> Введение в современные веб-технологии - М.: Национальный Открытый Университет "ИНТУИТ", 2020, </w:t>
+      </w:r>
+      <w:proofErr w:type="gramStart"/>
+      <w:r>
+        <w:t>http://www.iprbookshop.ru/16699.html..</w:t>
+      </w:r>
+      <w:proofErr w:type="gramEnd"/>
+    </w:p>
+    <w:p>
+      <w:pPr>
+        <w:pStyle w:val="a"/>
+        <w:numPr>
+          <w:ilvl w:val="3"/>
+          <w:numId w:val="16"/>
+        </w:numPr>
+        <w:ind w:left="0" w:firstLine="709"/>
+      </w:pPr>
+      <w:r>
+        <w:t xml:space="preserve">Кузнецов М.В. РНР 5. Практика разработчика </w:t>
+      </w:r>
+      <w:proofErr w:type="spellStart"/>
+      <w:r>
+        <w:t>Web</w:t>
+      </w:r>
+      <w:proofErr w:type="spellEnd"/>
+      <w:r>
+        <w:t xml:space="preserve">-сайтов. / М.В. Кузнецов, И.В. </w:t>
+      </w:r>
+      <w:proofErr w:type="spellStart"/>
+      <w:r>
+        <w:t>Симдянов</w:t>
+      </w:r>
+      <w:proofErr w:type="spellEnd"/>
+      <w:r>
+        <w:t>, С.В. Голышев. - СПб.: БХВ-Петербург, 2020.-343с</w:t>
+      </w:r>
+    </w:p>
+    <w:p>
+      <w:pPr>
+        <w:pStyle w:val="a"/>
+        <w:numPr>
+          <w:ilvl w:val="3"/>
+          <w:numId w:val="16"/>
+        </w:numPr>
+        <w:ind w:left="0" w:firstLine="709"/>
+      </w:pPr>
+      <w:r>
+        <w:t>Молочков В.П. «</w:t>
+      </w:r>
+      <w:proofErr w:type="spellStart"/>
+      <w:r>
+        <w:t>WordPress</w:t>
+      </w:r>
+      <w:proofErr w:type="spellEnd"/>
+      <w:r>
+        <w:t xml:space="preserve"> с нуля». Издательство: </w:t>
+      </w:r>
+      <w:proofErr w:type="spellStart"/>
+      <w:r>
+        <w:t>БХВПетербург</w:t>
+      </w:r>
+      <w:proofErr w:type="spellEnd"/>
+      <w:r>
+        <w:t>. – 2021.</w:t>
+      </w:r>
+    </w:p>
+    <w:p>
+      <w:pPr>
+        <w:pStyle w:val="a"/>
+        <w:numPr>
+          <w:ilvl w:val="3"/>
+          <w:numId w:val="16"/>
+        </w:numPr>
+        <w:ind w:left="0" w:firstLine="709"/>
+      </w:pPr>
+      <w:r>
+        <w:t xml:space="preserve">Никсон Робин. Создаем динамические веб-сайты с помощью PHP, </w:t>
+      </w:r>
+      <w:proofErr w:type="spellStart"/>
+      <w:r>
+        <w:t>MySQL</w:t>
+      </w:r>
+      <w:proofErr w:type="spellEnd"/>
+      <w:r>
+        <w:t xml:space="preserve">, </w:t>
+      </w:r>
+      <w:proofErr w:type="spellStart"/>
+      <w:r>
+        <w:t>JavaScript</w:t>
+      </w:r>
+      <w:proofErr w:type="spellEnd"/>
+      <w:r>
+        <w:t>, CSS и HTML5. - 5-е изд. - Питер, 2019. - 816 с.</w:t>
+      </w:r>
+    </w:p>
+    <w:p>
+      <w:pPr>
+        <w:pStyle w:val="a"/>
+        <w:numPr>
+          <w:ilvl w:val="3"/>
+          <w:numId w:val="16"/>
+        </w:numPr>
+        <w:ind w:left="0" w:firstLine="709"/>
+      </w:pPr>
+      <w:proofErr w:type="spellStart"/>
+      <w:r>
+        <w:t>Розенсон</w:t>
+      </w:r>
+      <w:proofErr w:type="spellEnd"/>
+      <w:r>
+        <w:t xml:space="preserve"> И.А. Основы теории дизайна. - СПб.: Питер, 2019.-314с</w:t>
+      </w:r>
+    </w:p>
+    <w:p>
+      <w:bookmarkStart w:id="29" w:name="_GoBack"/>
       <w:bookmarkEnd w:id="29"/>
     </w:p>
-    <w:p>
-      <w:r>
-        <w:t xml:space="preserve">1. Алексеев </w:t>
-      </w:r>
-      <w:proofErr w:type="gramStart"/>
-      <w:r>
-        <w:t>А..</w:t>
-      </w:r>
-      <w:proofErr w:type="gramEnd"/>
-      <w:r>
-        <w:t xml:space="preserve"> Введение в </w:t>
-      </w:r>
-      <w:proofErr w:type="spellStart"/>
-      <w:r>
-        <w:t>Web</w:t>
-      </w:r>
-      <w:proofErr w:type="spellEnd"/>
-      <w:r>
-        <w:t>-дизайн. Учебное пособие. — М.: ДМК Пресс, 2019. — 184 c.</w:t>
-      </w:r>
-    </w:p>
-    <w:p>
-      <w:r>
-        <w:t xml:space="preserve">2. </w:t>
-      </w:r>
-      <w:proofErr w:type="spellStart"/>
-      <w:r>
-        <w:t>Бийбосунов</w:t>
-      </w:r>
-      <w:proofErr w:type="spellEnd"/>
-      <w:r>
-        <w:t xml:space="preserve"> Б.И., </w:t>
-      </w:r>
-      <w:proofErr w:type="spellStart"/>
-      <w:r>
-        <w:t>Байжариков</w:t>
-      </w:r>
-      <w:proofErr w:type="spellEnd"/>
-      <w:r>
-        <w:t xml:space="preserve"> М.А., </w:t>
-      </w:r>
-      <w:proofErr w:type="spellStart"/>
-      <w:r>
-        <w:t>Ачекеев</w:t>
-      </w:r>
-      <w:proofErr w:type="spellEnd"/>
-      <w:r>
-        <w:t xml:space="preserve"> К.С. Разработка сайта и электронных пособий по информатике. Известия ВУЗов Кыргызстана. 2018. № 5. С. 94-96.</w:t>
-      </w:r>
-    </w:p>
-    <w:p>
-      <w:r>
-        <w:t xml:space="preserve">3. </w:t>
-      </w:r>
-      <w:proofErr w:type="spellStart"/>
-      <w:r>
-        <w:t>Богданенко</w:t>
-      </w:r>
-      <w:proofErr w:type="spellEnd"/>
-      <w:r>
-        <w:t xml:space="preserve"> Д. А. Подходы к архитектурному проектированию веб– приложений // Молодой ученый: статья в журнале — научная статья. — 2018. — № 9 (195). — С. 24—29.</w:t>
-      </w:r>
-    </w:p>
-    <w:p>
-      <w:r>
-        <w:t xml:space="preserve">4. Диб, А. Одностраничный маркетинговый план. Как найти новых клиентов, заработать больше денег и выделиться из толпы / Аллан </w:t>
-      </w:r>
-      <w:proofErr w:type="gramStart"/>
-      <w:r>
-        <w:t>Диб ;</w:t>
-      </w:r>
-      <w:proofErr w:type="gramEnd"/>
-      <w:r>
-        <w:t xml:space="preserve"> пер. с англ. </w:t>
-      </w:r>
-      <w:proofErr w:type="spellStart"/>
-      <w:r>
-        <w:t>Чомахидзе</w:t>
-      </w:r>
-      <w:proofErr w:type="spellEnd"/>
-      <w:r>
-        <w:t xml:space="preserve">-Доронина Мария. – </w:t>
-      </w:r>
-      <w:proofErr w:type="spellStart"/>
-      <w:r>
-        <w:t>Библос</w:t>
-      </w:r>
-      <w:proofErr w:type="spellEnd"/>
-      <w:r>
-        <w:t>, 2018. – 228 с.</w:t>
-      </w:r>
-    </w:p>
-    <w:p>
-      <w:r>
-        <w:t>5. Дэвид Сойер Мак-</w:t>
-      </w:r>
-      <w:proofErr w:type="spellStart"/>
-      <w:r>
-        <w:t>Фарленд</w:t>
-      </w:r>
-      <w:proofErr w:type="spellEnd"/>
-      <w:r>
-        <w:t xml:space="preserve"> и </w:t>
-      </w:r>
-      <w:proofErr w:type="spellStart"/>
-      <w:r>
-        <w:t>Макфарланд</w:t>
-      </w:r>
-      <w:proofErr w:type="spellEnd"/>
-      <w:r>
-        <w:t xml:space="preserve"> Дэвид. Новая большая книга CSS. - Питер, 2019. - 720 с.</w:t>
-      </w:r>
-    </w:p>
-    <w:p>
-      <w:r>
-        <w:t xml:space="preserve">6. </w:t>
-      </w:r>
-      <w:proofErr w:type="spellStart"/>
-      <w:r>
-        <w:t>Дэмстра</w:t>
-      </w:r>
-      <w:proofErr w:type="spellEnd"/>
-      <w:r>
-        <w:t xml:space="preserve"> Д., </w:t>
-      </w:r>
-      <w:proofErr w:type="spellStart"/>
-      <w:r>
-        <w:t>Стэрн</w:t>
-      </w:r>
-      <w:proofErr w:type="spellEnd"/>
-      <w:r>
-        <w:t xml:space="preserve"> Х., </w:t>
-      </w:r>
-      <w:proofErr w:type="spellStart"/>
-      <w:r>
-        <w:t>WordPress</w:t>
-      </w:r>
-      <w:proofErr w:type="spellEnd"/>
-      <w:r>
-        <w:t xml:space="preserve"> для профессионалов. Разработка и дизайн сайтов, 2019 г., - 464 c.</w:t>
-      </w:r>
-    </w:p>
-    <w:p>
-      <w:r>
-        <w:t xml:space="preserve">7. </w:t>
-      </w:r>
-      <w:proofErr w:type="spellStart"/>
-      <w:r>
-        <w:t>Кудряшев</w:t>
-      </w:r>
-      <w:proofErr w:type="spellEnd"/>
-      <w:r>
-        <w:t xml:space="preserve"> А.В., </w:t>
-      </w:r>
-      <w:proofErr w:type="spellStart"/>
-      <w:r>
-        <w:t>Светашков</w:t>
-      </w:r>
-      <w:proofErr w:type="spellEnd"/>
-      <w:r>
-        <w:t xml:space="preserve"> </w:t>
-      </w:r>
-      <w:proofErr w:type="gramStart"/>
-      <w:r>
-        <w:t>П.А..</w:t>
-      </w:r>
-      <w:proofErr w:type="gramEnd"/>
-      <w:r>
-        <w:t xml:space="preserve"> Введение в современные веб-технологии - М.: Национальный Открытый Университет "ИНТУИТ", 2020, </w:t>
-      </w:r>
-      <w:proofErr w:type="gramStart"/>
-      <w:r>
-        <w:t>http://www.iprbookshop.ru/16699.html..</w:t>
-      </w:r>
-      <w:proofErr w:type="gramEnd"/>
-    </w:p>
-    <w:p>
-      <w:r>
-        <w:t xml:space="preserve">8. Кузнецов М.В. РНР 5. Практика разработчика </w:t>
-      </w:r>
-      <w:proofErr w:type="spellStart"/>
-      <w:r>
-        <w:t>Web</w:t>
-      </w:r>
-      <w:proofErr w:type="spellEnd"/>
-      <w:r>
-        <w:t xml:space="preserve">-сайтов. / М.В. Кузнецов, И.В. </w:t>
-      </w:r>
-      <w:proofErr w:type="spellStart"/>
-      <w:r>
-        <w:t>Симдянов</w:t>
-      </w:r>
-      <w:proofErr w:type="spellEnd"/>
-      <w:r>
-        <w:t>, С.В. Голышев. - СПб.: БХВ-Петербург, 2020.-343с</w:t>
-      </w:r>
-    </w:p>
-    <w:p>
-      <w:r>
-        <w:t>9. Лия Веру. Секреты CSS. Идеальные решения ежедневных задач. - Питер, 2016. – 336 с.</w:t>
-      </w:r>
-    </w:p>
-    <w:p>
-      <w:r>
-        <w:t>10. Молочков В.П. «</w:t>
-      </w:r>
-      <w:proofErr w:type="spellStart"/>
-      <w:r>
-        <w:t>WordPress</w:t>
-      </w:r>
-      <w:proofErr w:type="spellEnd"/>
-      <w:r>
-        <w:t xml:space="preserve"> с нуля». Издательство: </w:t>
-      </w:r>
-      <w:proofErr w:type="spellStart"/>
-      <w:r>
-        <w:t>БХВПетербург</w:t>
-      </w:r>
-      <w:proofErr w:type="spellEnd"/>
-      <w:r>
-        <w:t>. – 2021.</w:t>
-      </w:r>
-    </w:p>
-    <w:p>
-      <w:r>
-        <w:t xml:space="preserve">11. Никсон Робин. Создаем динамические веб-сайты с помощью PHP, </w:t>
-      </w:r>
-      <w:proofErr w:type="spellStart"/>
-      <w:r>
-        <w:t>MySQL</w:t>
-      </w:r>
-      <w:proofErr w:type="spellEnd"/>
-      <w:r>
-        <w:t xml:space="preserve">, </w:t>
-      </w:r>
-      <w:proofErr w:type="spellStart"/>
-      <w:r>
-        <w:t>JavaScript</w:t>
-      </w:r>
-      <w:proofErr w:type="spellEnd"/>
-      <w:r>
-        <w:t>, CSS и HTML5. - 5-е изд. - Питер, 2019. - 816 с.</w:t>
-      </w:r>
-    </w:p>
-    <w:p>
-      <w:r>
-        <w:t xml:space="preserve">12. </w:t>
-      </w:r>
-      <w:proofErr w:type="spellStart"/>
-      <w:r>
-        <w:t>Розенсон</w:t>
-      </w:r>
-      <w:proofErr w:type="spellEnd"/>
-      <w:r>
-        <w:t xml:space="preserve"> И.А. Основы теории дизайна. - СПб.: Питер, 2019.-314с</w:t>
-      </w:r>
-    </w:p>
-    <w:p/>
     <w:sectPr>
       <w:headerReference w:type="default" r:id="rId28"/>
       <w:pgSz w:w="11906" w:h="16838"/>
@@ -6554,7 +6443,7 @@
 </file>
 
 <file path=word/endnotes.xml><?xml version="1.0" encoding="utf-8"?>
-<w:endnotes xmlns:wpc="http://schemas.microsoft.com/office/word/2010/wordprocessingCanvas" xmlns:cx="http://schemas.microsoft.com/office/drawing/2014/chartex" xmlns:cx1="http://schemas.microsoft.com/office/drawing/2015/9/8/chartex" xmlns:cx2="http://schemas.microsoft.com/office/drawing/2015/10/21/chartex" xmlns:cx3="http://schemas.microsoft.com/office/drawing/2016/5/9/chartex" xmlns:cx4="http://schemas.microsoft.com/office/drawing/2016/5/10/chartex" xmlns:cx5="http://schemas.microsoft.com/office/drawing/2016/5/11/chartex" xmlns:cx6="http://schemas.microsoft.com/office/drawing/2016/5/12/chartex" xmlns:cx7="http://schemas.microsoft.com/office/drawing/2016/5/13/chartex" xmlns:cx8="http://schemas.microsoft.com/office/drawing/2016/5/14/chartex" xmlns:mc="http://schemas.openxmlformats.org/markup-compatibility/2006" xmlns:aink="http://schemas.microsoft.com/office/drawing/2016/ink" xmlns:am3d="http://schemas.microsoft.com/office/drawing/2017/model3d" xmlns:o="urn:schemas-microsoft-com:office:office" xmlns:r="http://schemas.openxmlformats.org/officeDocument/2006/relationships" xmlns:m="http://schemas.openxmlformats.org/officeDocument/2006/math" xmlns:v="urn:schemas-microsoft-com:vml" xmlns:wp14="http://schemas.microsoft.com/office/word/2010/wordprocessingDrawing" xmlns:wp="http://schemas.openxmlformats.org/drawingml/2006/wordprocessingDrawing" xmlns:w10="urn:schemas-microsoft-com:office:word" xmlns:w="http://schemas.openxmlformats.org/wordprocessingml/2006/main" xmlns:w14="http://schemas.microsoft.com/office/word/2010/wordml" xmlns:w15="http://schemas.microsoft.com/office/word/2012/wordml" xmlns:w16cid="http://schemas.microsoft.com/office/word/2016/wordml/cid" xmlns:w16se="http://schemas.microsoft.com/office/word/2015/wordml/symex" xmlns:wpg="http://schemas.microsoft.com/office/word/2010/wordprocessingGroup" xmlns:wpi="http://schemas.microsoft.com/office/word/2010/wordprocessingInk" xmlns:wne="http://schemas.microsoft.com/office/word/2006/wordml" xmlns:wps="http://schemas.microsoft.com/office/word/2010/wordprocessingShape" mc:Ignorable="w14 w15 w16se w16cid wp14">
+<w:endnotes xmlns:wpc="http://schemas.microsoft.com/office/word/2010/wordprocessingCanvas" xmlns:cx="http://schemas.microsoft.com/office/drawing/2014/chartex" xmlns:cx1="http://schemas.microsoft.com/office/drawing/2015/9/8/chartex" xmlns:cx2="http://schemas.microsoft.com/office/drawing/2015/10/21/chartex" xmlns:cx3="http://schemas.microsoft.com/office/drawing/2016/5/9/chartex" xmlns:cx4="http://schemas.microsoft.com/office/drawing/2016/5/10/chartex" xmlns:cx5="http://schemas.microsoft.com/office/drawing/2016/5/11/chartex" xmlns:cx6="http://schemas.microsoft.com/office/drawing/2016/5/12/chartex" xmlns:cx7="http://schemas.microsoft.com/office/drawing/2016/5/13/chartex" xmlns:cx8="http://schemas.microsoft.com/office/drawing/2016/5/14/chartex" xmlns:mc="http://schemas.openxmlformats.org/markup-compatibility/2006" xmlns:aink="http://schemas.microsoft.com/office/drawing/2016/ink" xmlns:am3d="http://schemas.microsoft.com/office/drawing/2017/model3d" xmlns:o="urn:schemas-microsoft-com:office:office" xmlns:r="http://schemas.openxmlformats.org/officeDocument/2006/relationships" xmlns:m="http://schemas.openxmlformats.org/officeDocument/2006/math" xmlns:v="urn:schemas-microsoft-com:vml" xmlns:wp14="http://schemas.microsoft.com/office/word/2010/wordprocessingDrawing" xmlns:wp="http://schemas.openxmlformats.org/drawingml/2006/wordprocessingDrawing" xmlns:w10="urn:schemas-microsoft-com:office:word" xmlns:w="http://schemas.openxmlformats.org/wordprocessingml/2006/main" xmlns:w14="http://schemas.microsoft.com/office/word/2010/wordml" xmlns:w15="http://schemas.microsoft.com/office/word/2012/wordml" xmlns:w16cex="http://schemas.microsoft.com/office/word/2018/wordml/cex" xmlns:w16cid="http://schemas.microsoft.com/office/word/2016/wordml/cid" xmlns:w16="http://schemas.microsoft.com/office/word/2018/wordml" xmlns:w16se="http://schemas.microsoft.com/office/word/2015/wordml/symex" xmlns:wpg="http://schemas.microsoft.com/office/word/2010/wordprocessingGroup" xmlns:wpi="http://schemas.microsoft.com/office/word/2010/wordprocessingInk" xmlns:wne="http://schemas.microsoft.com/office/word/2006/wordml" xmlns:wps="http://schemas.microsoft.com/office/word/2010/wordprocessingShape" mc:Ignorable="w14 w15 w16se w16cid w16 w16cex wp14">
   <w:endnote w:type="separator" w:id="-1">
     <w:p>
       <w:pPr>
@@ -6579,7 +6468,7 @@
 </file>
 
 <file path=word/footnotes.xml><?xml version="1.0" encoding="utf-8"?>
-<w:footnotes xmlns:wpc="http://schemas.microsoft.com/office/word/2010/wordprocessingCanvas" xmlns:cx="http://schemas.microsoft.com/office/drawing/2014/chartex" xmlns:cx1="http://schemas.microsoft.com/office/drawing/2015/9/8/chartex" xmlns:cx2="http://schemas.microsoft.com/office/drawing/2015/10/21/chartex" xmlns:cx3="http://schemas.microsoft.com/office/drawing/2016/5/9/chartex" xmlns:cx4="http://schemas.microsoft.com/office/drawing/2016/5/10/chartex" xmlns:cx5="http://schemas.microsoft.com/office/drawing/2016/5/11/chartex" xmlns:cx6="http://schemas.microsoft.com/office/drawing/2016/5/12/chartex" xmlns:cx7="http://schemas.microsoft.com/office/drawing/2016/5/13/chartex" xmlns:cx8="http://schemas.microsoft.com/office/drawing/2016/5/14/chartex" xmlns:mc="http://schemas.openxmlformats.org/markup-compatibility/2006" xmlns:aink="http://schemas.microsoft.com/office/drawing/2016/ink" xmlns:am3d="http://schemas.microsoft.com/office/drawing/2017/model3d" xmlns:o="urn:schemas-microsoft-com:office:office" xmlns:r="http://schemas.openxmlformats.org/officeDocument/2006/relationships" xmlns:m="http://schemas.openxmlformats.org/officeDocument/2006/math" xmlns:v="urn:schemas-microsoft-com:vml" xmlns:wp14="http://schemas.microsoft.com/office/word/2010/wordprocessingDrawing" xmlns:wp="http://schemas.openxmlformats.org/drawingml/2006/wordprocessingDrawing" xmlns:w10="urn:schemas-microsoft-com:office:word" xmlns:w="http://schemas.openxmlformats.org/wordprocessingml/2006/main" xmlns:w14="http://schemas.microsoft.com/office/word/2010/wordml" xmlns:w15="http://schemas.microsoft.com/office/word/2012/wordml" xmlns:w16cid="http://schemas.microsoft.com/office/word/2016/wordml/cid" xmlns:w16se="http://schemas.microsoft.com/office/word/2015/wordml/symex" xmlns:wpg="http://schemas.microsoft.com/office/word/2010/wordprocessingGroup" xmlns:wpi="http://schemas.microsoft.com/office/word/2010/wordprocessingInk" xmlns:wne="http://schemas.microsoft.com/office/word/2006/wordml" xmlns:wps="http://schemas.microsoft.com/office/word/2010/wordprocessingShape" mc:Ignorable="w14 w15 w16se w16cid wp14">
+<w:footnotes xmlns:wpc="http://schemas.microsoft.com/office/word/2010/wordprocessingCanvas" xmlns:cx="http://schemas.microsoft.com/office/drawing/2014/chartex" xmlns:cx1="http://schemas.microsoft.com/office/drawing/2015/9/8/chartex" xmlns:cx2="http://schemas.microsoft.com/office/drawing/2015/10/21/chartex" xmlns:cx3="http://schemas.microsoft.com/office/drawing/2016/5/9/chartex" xmlns:cx4="http://schemas.microsoft.com/office/drawing/2016/5/10/chartex" xmlns:cx5="http://schemas.microsoft.com/office/drawing/2016/5/11/chartex" xmlns:cx6="http://schemas.microsoft.com/office/drawing/2016/5/12/chartex" xmlns:cx7="http://schemas.microsoft.com/office/drawing/2016/5/13/chartex" xmlns:cx8="http://schemas.microsoft.com/office/drawing/2016/5/14/chartex" xmlns:mc="http://schemas.openxmlformats.org/markup-compatibility/2006" xmlns:aink="http://schemas.microsoft.com/office/drawing/2016/ink" xmlns:am3d="http://schemas.microsoft.com/office/drawing/2017/model3d" xmlns:o="urn:schemas-microsoft-com:office:office" xmlns:r="http://schemas.openxmlformats.org/officeDocument/2006/relationships" xmlns:m="http://schemas.openxmlformats.org/officeDocument/2006/math" xmlns:v="urn:schemas-microsoft-com:vml" xmlns:wp14="http://schemas.microsoft.com/office/word/2010/wordprocessingDrawing" xmlns:wp="http://schemas.openxmlformats.org/drawingml/2006/wordprocessingDrawing" xmlns:w10="urn:schemas-microsoft-com:office:word" xmlns:w="http://schemas.openxmlformats.org/wordprocessingml/2006/main" xmlns:w14="http://schemas.microsoft.com/office/word/2010/wordml" xmlns:w15="http://schemas.microsoft.com/office/word/2012/wordml" xmlns:w16cex="http://schemas.microsoft.com/office/word/2018/wordml/cex" xmlns:w16cid="http://schemas.microsoft.com/office/word/2016/wordml/cid" xmlns:w16="http://schemas.microsoft.com/office/word/2018/wordml" xmlns:w16se="http://schemas.microsoft.com/office/word/2015/wordml/symex" xmlns:wpg="http://schemas.microsoft.com/office/word/2010/wordprocessingGroup" xmlns:wpi="http://schemas.microsoft.com/office/word/2010/wordprocessingInk" xmlns:wne="http://schemas.microsoft.com/office/word/2006/wordml" xmlns:wps="http://schemas.microsoft.com/office/word/2010/wordprocessingShape" mc:Ignorable="w14 w15 w16se w16cid w16 w16cex wp14">
   <w:footnote w:type="separator" w:id="-1">
     <w:p>
       <w:pPr>
@@ -6604,7 +6493,7 @@
 </file>
 
 <file path=word/header1.xml><?xml version="1.0" encoding="utf-8"?>
-<w:hdr xmlns:wpc="http://schemas.microsoft.com/office/word/2010/wordprocessingCanvas" xmlns:cx="http://schemas.microsoft.com/office/drawing/2014/chartex" xmlns:cx1="http://schemas.microsoft.com/office/drawing/2015/9/8/chartex" xmlns:cx2="http://schemas.microsoft.com/office/drawing/2015/10/21/chartex" xmlns:cx3="http://schemas.microsoft.com/office/drawing/2016/5/9/chartex" xmlns:cx4="http://schemas.microsoft.com/office/drawing/2016/5/10/chartex" xmlns:cx5="http://schemas.microsoft.com/office/drawing/2016/5/11/chartex" xmlns:cx6="http://schemas.microsoft.com/office/drawing/2016/5/12/chartex" xmlns:cx7="http://schemas.microsoft.com/office/drawing/2016/5/13/chartex" xmlns:cx8="http://schemas.microsoft.com/office/drawing/2016/5/14/chartex" xmlns:mc="http://schemas.openxmlformats.org/markup-compatibility/2006" xmlns:aink="http://schemas.microsoft.com/office/drawing/2016/ink" xmlns:am3d="http://schemas.microsoft.com/office/drawing/2017/model3d" xmlns:o="urn:schemas-microsoft-com:office:office" xmlns:r="http://schemas.openxmlformats.org/officeDocument/2006/relationships" xmlns:m="http://schemas.openxmlformats.org/officeDocument/2006/math" xmlns:v="urn:schemas-microsoft-com:vml" xmlns:wp14="http://schemas.microsoft.com/office/word/2010/wordprocessingDrawing" xmlns:wp="http://schemas.openxmlformats.org/drawingml/2006/wordprocessingDrawing" xmlns:w10="urn:schemas-microsoft-com:office:word" xmlns:w="http://schemas.openxmlformats.org/wordprocessingml/2006/main" xmlns:w14="http://schemas.microsoft.com/office/word/2010/wordml" xmlns:w15="http://schemas.microsoft.com/office/word/2012/wordml" xmlns:w16cid="http://schemas.microsoft.com/office/word/2016/wordml/cid" xmlns:w16se="http://schemas.microsoft.com/office/word/2015/wordml/symex" xmlns:wpg="http://schemas.microsoft.com/office/word/2010/wordprocessingGroup" xmlns:wpi="http://schemas.microsoft.com/office/word/2010/wordprocessingInk" xmlns:wne="http://schemas.microsoft.com/office/word/2006/wordml" xmlns:wps="http://schemas.microsoft.com/office/word/2010/wordprocessingShape" mc:Ignorable="w14 w15 w16se w16cid wp14">
+<w:hdr xmlns:wpc="http://schemas.microsoft.com/office/word/2010/wordprocessingCanvas" xmlns:cx="http://schemas.microsoft.com/office/drawing/2014/chartex" xmlns:cx1="http://schemas.microsoft.com/office/drawing/2015/9/8/chartex" xmlns:cx2="http://schemas.microsoft.com/office/drawing/2015/10/21/chartex" xmlns:cx3="http://schemas.microsoft.com/office/drawing/2016/5/9/chartex" xmlns:cx4="http://schemas.microsoft.com/office/drawing/2016/5/10/chartex" xmlns:cx5="http://schemas.microsoft.com/office/drawing/2016/5/11/chartex" xmlns:cx6="http://schemas.microsoft.com/office/drawing/2016/5/12/chartex" xmlns:cx7="http://schemas.microsoft.com/office/drawing/2016/5/13/chartex" xmlns:cx8="http://schemas.microsoft.com/office/drawing/2016/5/14/chartex" xmlns:mc="http://schemas.openxmlformats.org/markup-compatibility/2006" xmlns:aink="http://schemas.microsoft.com/office/drawing/2016/ink" xmlns:am3d="http://schemas.microsoft.com/office/drawing/2017/model3d" xmlns:o="urn:schemas-microsoft-com:office:office" xmlns:r="http://schemas.openxmlformats.org/officeDocument/2006/relationships" xmlns:m="http://schemas.openxmlformats.org/officeDocument/2006/math" xmlns:v="urn:schemas-microsoft-com:vml" xmlns:wp14="http://schemas.microsoft.com/office/word/2010/wordprocessingDrawing" xmlns:wp="http://schemas.openxmlformats.org/drawingml/2006/wordprocessingDrawing" xmlns:w10="urn:schemas-microsoft-com:office:word" xmlns:w="http://schemas.openxmlformats.org/wordprocessingml/2006/main" xmlns:w14="http://schemas.microsoft.com/office/word/2010/wordml" xmlns:w15="http://schemas.microsoft.com/office/word/2012/wordml" xmlns:w16cex="http://schemas.microsoft.com/office/word/2018/wordml/cex" xmlns:w16cid="http://schemas.microsoft.com/office/word/2016/wordml/cid" xmlns:w16="http://schemas.microsoft.com/office/word/2018/wordml" xmlns:w16se="http://schemas.microsoft.com/office/word/2015/wordml/symex" xmlns:wpg="http://schemas.microsoft.com/office/word/2010/wordprocessingGroup" xmlns:wpi="http://schemas.microsoft.com/office/word/2010/wordprocessingInk" xmlns:wne="http://schemas.microsoft.com/office/word/2006/wordml" xmlns:wps="http://schemas.microsoft.com/office/word/2010/wordprocessingShape" mc:Ignorable="w14 w15 w16se w16cid w16 w16cex wp14">
   <w:sdt>
     <w:sdtPr>
       <w:rPr>
@@ -6657,11 +6546,12 @@
         </w:r>
         <w:r>
           <w:rPr>
+            <w:noProof/>
             <w:color w:val="000000"/>
             <w:sz w:val="24"/>
             <w:szCs w:val="24"/>
           </w:rPr>
-          <w:t>2</w:t>
+          <w:t>21</w:t>
         </w:r>
         <w:r>
           <w:rPr>
@@ -6678,7 +6568,7 @@
 </file>
 
 <file path=word/numbering.xml><?xml version="1.0" encoding="utf-8"?>
-<w:numbering xmlns:wpc="http://schemas.microsoft.com/office/word/2010/wordprocessingCanvas" xmlns:cx="http://schemas.microsoft.com/office/drawing/2014/chartex" xmlns:cx1="http://schemas.microsoft.com/office/drawing/2015/9/8/chartex" xmlns:cx2="http://schemas.microsoft.com/office/drawing/2015/10/21/chartex" xmlns:cx3="http://schemas.microsoft.com/office/drawing/2016/5/9/chartex" xmlns:cx4="http://schemas.microsoft.com/office/drawing/2016/5/10/chartex" xmlns:cx5="http://schemas.microsoft.com/office/drawing/2016/5/11/chartex" xmlns:cx6="http://schemas.microsoft.com/office/drawing/2016/5/12/chartex" xmlns:cx7="http://schemas.microsoft.com/office/drawing/2016/5/13/chartex" xmlns:cx8="http://schemas.microsoft.com/office/drawing/2016/5/14/chartex" xmlns:mc="http://schemas.openxmlformats.org/markup-compatibility/2006" xmlns:aink="http://schemas.microsoft.com/office/drawing/2016/ink" xmlns:am3d="http://schemas.microsoft.com/office/drawing/2017/model3d" xmlns:o="urn:schemas-microsoft-com:office:office" xmlns:r="http://schemas.openxmlformats.org/officeDocument/2006/relationships" xmlns:m="http://schemas.openxmlformats.org/officeDocument/2006/math" xmlns:v="urn:schemas-microsoft-com:vml" xmlns:wp14="http://schemas.microsoft.com/office/word/2010/wordprocessingDrawing" xmlns:wp="http://schemas.openxmlformats.org/drawingml/2006/wordprocessingDrawing" xmlns:w10="urn:schemas-microsoft-com:office:word" xmlns:w="http://schemas.openxmlformats.org/wordprocessingml/2006/main" xmlns:w14="http://schemas.microsoft.com/office/word/2010/wordml" xmlns:w15="http://schemas.microsoft.com/office/word/2012/wordml" xmlns:w16cid="http://schemas.microsoft.com/office/word/2016/wordml/cid" xmlns:w16se="http://schemas.microsoft.com/office/word/2015/wordml/symex" xmlns:wpg="http://schemas.microsoft.com/office/word/2010/wordprocessingGroup" xmlns:wpi="http://schemas.microsoft.com/office/word/2010/wordprocessingInk" xmlns:wne="http://schemas.microsoft.com/office/word/2006/wordml" xmlns:wps="http://schemas.microsoft.com/office/word/2010/wordprocessingShape" mc:Ignorable="w14 w15 w16se w16cid wp14">
+<w:numbering xmlns:wpc="http://schemas.microsoft.com/office/word/2010/wordprocessingCanvas" xmlns:cx="http://schemas.microsoft.com/office/drawing/2014/chartex" xmlns:cx1="http://schemas.microsoft.com/office/drawing/2015/9/8/chartex" xmlns:cx2="http://schemas.microsoft.com/office/drawing/2015/10/21/chartex" xmlns:cx3="http://schemas.microsoft.com/office/drawing/2016/5/9/chartex" xmlns:cx4="http://schemas.microsoft.com/office/drawing/2016/5/10/chartex" xmlns:cx5="http://schemas.microsoft.com/office/drawing/2016/5/11/chartex" xmlns:cx6="http://schemas.microsoft.com/office/drawing/2016/5/12/chartex" xmlns:cx7="http://schemas.microsoft.com/office/drawing/2016/5/13/chartex" xmlns:cx8="http://schemas.microsoft.com/office/drawing/2016/5/14/chartex" xmlns:mc="http://schemas.openxmlformats.org/markup-compatibility/2006" xmlns:aink="http://schemas.microsoft.com/office/drawing/2016/ink" xmlns:am3d="http://schemas.microsoft.com/office/drawing/2017/model3d" xmlns:o="urn:schemas-microsoft-com:office:office" xmlns:r="http://schemas.openxmlformats.org/officeDocument/2006/relationships" xmlns:m="http://schemas.openxmlformats.org/officeDocument/2006/math" xmlns:v="urn:schemas-microsoft-com:vml" xmlns:wp14="http://schemas.microsoft.com/office/word/2010/wordprocessingDrawing" xmlns:wp="http://schemas.openxmlformats.org/drawingml/2006/wordprocessingDrawing" xmlns:w10="urn:schemas-microsoft-com:office:word" xmlns:w="http://schemas.openxmlformats.org/wordprocessingml/2006/main" xmlns:w14="http://schemas.microsoft.com/office/word/2010/wordml" xmlns:w15="http://schemas.microsoft.com/office/word/2012/wordml" xmlns:w16cex="http://schemas.microsoft.com/office/word/2018/wordml/cex" xmlns:w16cid="http://schemas.microsoft.com/office/word/2016/wordml/cid" xmlns:w16="http://schemas.microsoft.com/office/word/2018/wordml" xmlns:w16se="http://schemas.microsoft.com/office/word/2015/wordml/symex" xmlns:wpg="http://schemas.microsoft.com/office/word/2010/wordprocessingGroup" xmlns:wpi="http://schemas.microsoft.com/office/word/2010/wordprocessingInk" xmlns:wne="http://schemas.microsoft.com/office/word/2006/wordml" xmlns:wps="http://schemas.microsoft.com/office/word/2010/wordprocessingShape" mc:Ignorable="w14 w15 w16se w16cid w16 w16cex wp14">
   <w:abstractNum w:abstractNumId="0" w15:restartNumberingAfterBreak="0">
     <w:nsid w:val="03852363"/>
     <w:multiLevelType w:val="hybridMultilevel"/>
@@ -6766,6 +6656,232 @@
     </w:lvl>
   </w:abstractNum>
   <w:abstractNum w:abstractNumId="1" w15:restartNumberingAfterBreak="0">
+    <w:nsid w:val="0DAE7BDE"/>
+    <w:multiLevelType w:val="hybridMultilevel"/>
+    <w:tmpl w:val="88CC8C00"/>
+    <w:lvl w:ilvl="0" w:tplc="61EE84FA">
+      <w:start w:val="1"/>
+      <w:numFmt w:val="bullet"/>
+      <w:lvlText w:val="•"/>
+      <w:lvlJc w:val="left"/>
+      <w:pPr>
+        <w:tabs>
+          <w:tab w:val="num" w:pos="720"/>
+        </w:tabs>
+        <w:ind w:left="720" w:hanging="360"/>
+      </w:pPr>
+      <w:rPr>
+        <w:rFonts w:ascii="Arial" w:hAnsi="Arial" w:hint="default"/>
+      </w:rPr>
+    </w:lvl>
+    <w:lvl w:ilvl="1" w:tplc="E9223F46" w:tentative="1">
+      <w:start w:val="1"/>
+      <w:numFmt w:val="bullet"/>
+      <w:lvlText w:val="•"/>
+      <w:lvlJc w:val="left"/>
+      <w:pPr>
+        <w:tabs>
+          <w:tab w:val="num" w:pos="1440"/>
+        </w:tabs>
+        <w:ind w:left="1440" w:hanging="360"/>
+      </w:pPr>
+      <w:rPr>
+        <w:rFonts w:ascii="Arial" w:hAnsi="Arial" w:hint="default"/>
+      </w:rPr>
+    </w:lvl>
+    <w:lvl w:ilvl="2" w:tplc="EF52CC30" w:tentative="1">
+      <w:start w:val="1"/>
+      <w:numFmt w:val="bullet"/>
+      <w:lvlText w:val="•"/>
+      <w:lvlJc w:val="left"/>
+      <w:pPr>
+        <w:tabs>
+          <w:tab w:val="num" w:pos="2160"/>
+        </w:tabs>
+        <w:ind w:left="2160" w:hanging="360"/>
+      </w:pPr>
+      <w:rPr>
+        <w:rFonts w:ascii="Arial" w:hAnsi="Arial" w:hint="default"/>
+      </w:rPr>
+    </w:lvl>
+    <w:lvl w:ilvl="3" w:tplc="DF64B192" w:tentative="1">
+      <w:start w:val="1"/>
+      <w:numFmt w:val="bullet"/>
+      <w:lvlText w:val="•"/>
+      <w:lvlJc w:val="left"/>
+      <w:pPr>
+        <w:tabs>
+          <w:tab w:val="num" w:pos="2880"/>
+        </w:tabs>
+        <w:ind w:left="2880" w:hanging="360"/>
+      </w:pPr>
+      <w:rPr>
+        <w:rFonts w:ascii="Arial" w:hAnsi="Arial" w:hint="default"/>
+      </w:rPr>
+    </w:lvl>
+    <w:lvl w:ilvl="4" w:tplc="C75A45FC" w:tentative="1">
+      <w:start w:val="1"/>
+      <w:numFmt w:val="bullet"/>
+      <w:lvlText w:val="•"/>
+      <w:lvlJc w:val="left"/>
+      <w:pPr>
+        <w:tabs>
+          <w:tab w:val="num" w:pos="3600"/>
+        </w:tabs>
+        <w:ind w:left="3600" w:hanging="360"/>
+      </w:pPr>
+      <w:rPr>
+        <w:rFonts w:ascii="Arial" w:hAnsi="Arial" w:hint="default"/>
+      </w:rPr>
+    </w:lvl>
+    <w:lvl w:ilvl="5" w:tplc="5D12E656" w:tentative="1">
+      <w:start w:val="1"/>
+      <w:numFmt w:val="bullet"/>
+      <w:lvlText w:val="•"/>
+      <w:lvlJc w:val="left"/>
+      <w:pPr>
+        <w:tabs>
+          <w:tab w:val="num" w:pos="4320"/>
+        </w:tabs>
+        <w:ind w:left="4320" w:hanging="360"/>
+      </w:pPr>
+      <w:rPr>
+        <w:rFonts w:ascii="Arial" w:hAnsi="Arial" w:hint="default"/>
+      </w:rPr>
+    </w:lvl>
+    <w:lvl w:ilvl="6" w:tplc="14CE6748" w:tentative="1">
+      <w:start w:val="1"/>
+      <w:numFmt w:val="bullet"/>
+      <w:lvlText w:val="•"/>
+      <w:lvlJc w:val="left"/>
+      <w:pPr>
+        <w:tabs>
+          <w:tab w:val="num" w:pos="5040"/>
+        </w:tabs>
+        <w:ind w:left="5040" w:hanging="360"/>
+      </w:pPr>
+      <w:rPr>
+        <w:rFonts w:ascii="Arial" w:hAnsi="Arial" w:hint="default"/>
+      </w:rPr>
+    </w:lvl>
+    <w:lvl w:ilvl="7" w:tplc="D45A4284" w:tentative="1">
+      <w:start w:val="1"/>
+      <w:numFmt w:val="bullet"/>
+      <w:lvlText w:val="•"/>
+      <w:lvlJc w:val="left"/>
+      <w:pPr>
+        <w:tabs>
+          <w:tab w:val="num" w:pos="5760"/>
+        </w:tabs>
+        <w:ind w:left="5760" w:hanging="360"/>
+      </w:pPr>
+      <w:rPr>
+        <w:rFonts w:ascii="Arial" w:hAnsi="Arial" w:hint="default"/>
+      </w:rPr>
+    </w:lvl>
+    <w:lvl w:ilvl="8" w:tplc="1EDC2A3E" w:tentative="1">
+      <w:start w:val="1"/>
+      <w:numFmt w:val="bullet"/>
+      <w:lvlText w:val="•"/>
+      <w:lvlJc w:val="left"/>
+      <w:pPr>
+        <w:tabs>
+          <w:tab w:val="num" w:pos="6480"/>
+        </w:tabs>
+        <w:ind w:left="6480" w:hanging="360"/>
+      </w:pPr>
+      <w:rPr>
+        <w:rFonts w:ascii="Arial" w:hAnsi="Arial" w:hint="default"/>
+      </w:rPr>
+    </w:lvl>
+  </w:abstractNum>
+  <w:abstractNum w:abstractNumId="2" w15:restartNumberingAfterBreak="0">
+    <w:nsid w:val="11E0715F"/>
+    <w:multiLevelType w:val="hybridMultilevel"/>
+    <w:tmpl w:val="498AAC30"/>
+    <w:lvl w:ilvl="0" w:tplc="04190011">
+      <w:start w:val="1"/>
+      <w:numFmt w:val="decimal"/>
+      <w:lvlText w:val="%1)"/>
+      <w:lvlJc w:val="left"/>
+      <w:pPr>
+        <w:ind w:left="1429" w:hanging="360"/>
+      </w:pPr>
+    </w:lvl>
+    <w:lvl w:ilvl="1" w:tplc="04190019" w:tentative="1">
+      <w:start w:val="1"/>
+      <w:numFmt w:val="lowerLetter"/>
+      <w:lvlText w:val="%2."/>
+      <w:lvlJc w:val="left"/>
+      <w:pPr>
+        <w:ind w:left="2149" w:hanging="360"/>
+      </w:pPr>
+    </w:lvl>
+    <w:lvl w:ilvl="2" w:tplc="0419001B" w:tentative="1">
+      <w:start w:val="1"/>
+      <w:numFmt w:val="lowerRoman"/>
+      <w:lvlText w:val="%3."/>
+      <w:lvlJc w:val="right"/>
+      <w:pPr>
+        <w:ind w:left="2869" w:hanging="180"/>
+      </w:pPr>
+    </w:lvl>
+    <w:lvl w:ilvl="3" w:tplc="0419000F">
+      <w:start w:val="1"/>
+      <w:numFmt w:val="decimal"/>
+      <w:lvlText w:val="%4."/>
+      <w:lvlJc w:val="left"/>
+      <w:pPr>
+        <w:ind w:left="3589" w:hanging="360"/>
+      </w:pPr>
+    </w:lvl>
+    <w:lvl w:ilvl="4" w:tplc="04190019" w:tentative="1">
+      <w:start w:val="1"/>
+      <w:numFmt w:val="lowerLetter"/>
+      <w:lvlText w:val="%5."/>
+      <w:lvlJc w:val="left"/>
+      <w:pPr>
+        <w:ind w:left="4309" w:hanging="360"/>
+      </w:pPr>
+    </w:lvl>
+    <w:lvl w:ilvl="5" w:tplc="0419001B" w:tentative="1">
+      <w:start w:val="1"/>
+      <w:numFmt w:val="lowerRoman"/>
+      <w:lvlText w:val="%6."/>
+      <w:lvlJc w:val="right"/>
+      <w:pPr>
+        <w:ind w:left="5029" w:hanging="180"/>
+      </w:pPr>
+    </w:lvl>
+    <w:lvl w:ilvl="6" w:tplc="0419000F" w:tentative="1">
+      <w:start w:val="1"/>
+      <w:numFmt w:val="decimal"/>
+      <w:lvlText w:val="%7."/>
+      <w:lvlJc w:val="left"/>
+      <w:pPr>
+        <w:ind w:left="5749" w:hanging="360"/>
+      </w:pPr>
+    </w:lvl>
+    <w:lvl w:ilvl="7" w:tplc="04190019" w:tentative="1">
+      <w:start w:val="1"/>
+      <w:numFmt w:val="lowerLetter"/>
+      <w:lvlText w:val="%8."/>
+      <w:lvlJc w:val="left"/>
+      <w:pPr>
+        <w:ind w:left="6469" w:hanging="360"/>
+      </w:pPr>
+    </w:lvl>
+    <w:lvl w:ilvl="8" w:tplc="0419001B" w:tentative="1">
+      <w:start w:val="1"/>
+      <w:numFmt w:val="lowerRoman"/>
+      <w:lvlText w:val="%9."/>
+      <w:lvlJc w:val="right"/>
+      <w:pPr>
+        <w:ind w:left="7189" w:hanging="180"/>
+      </w:pPr>
+    </w:lvl>
+  </w:abstractNum>
+  <w:abstractNum w:abstractNumId="3" w15:restartNumberingAfterBreak="0">
     <w:nsid w:val="1CE11183"/>
     <w:multiLevelType w:val="hybridMultilevel"/>
     <w:tmpl w:val="4440CF68"/>
@@ -6852,7 +6968,7 @@
       </w:pPr>
     </w:lvl>
   </w:abstractNum>
-  <w:abstractNum w:abstractNumId="2" w15:restartNumberingAfterBreak="0">
+  <w:abstractNum w:abstractNumId="4" w15:restartNumberingAfterBreak="0">
     <w:nsid w:val="2FE773DD"/>
     <w:multiLevelType w:val="hybridMultilevel"/>
     <w:tmpl w:val="85CC5E7A"/>
@@ -6965,7 +7081,7 @@
       </w:rPr>
     </w:lvl>
   </w:abstractNum>
-  <w:abstractNum w:abstractNumId="3" w15:restartNumberingAfterBreak="0">
+  <w:abstractNum w:abstractNumId="5" w15:restartNumberingAfterBreak="0">
     <w:nsid w:val="34D21C7B"/>
     <w:multiLevelType w:val="hybridMultilevel"/>
     <w:tmpl w:val="C622842A"/>
@@ -7078,7 +7194,7 @@
       </w:rPr>
     </w:lvl>
   </w:abstractNum>
-  <w:abstractNum w:abstractNumId="4" w15:restartNumberingAfterBreak="0">
+  <w:abstractNum w:abstractNumId="6" w15:restartNumberingAfterBreak="0">
     <w:nsid w:val="3D3C6226"/>
     <w:multiLevelType w:val="hybridMultilevel"/>
     <w:tmpl w:val="0F6E642E"/>
@@ -7169,7 +7285,7 @@
       </w:pPr>
     </w:lvl>
   </w:abstractNum>
-  <w:abstractNum w:abstractNumId="5" w15:restartNumberingAfterBreak="0">
+  <w:abstractNum w:abstractNumId="7" w15:restartNumberingAfterBreak="0">
     <w:nsid w:val="54CB3293"/>
     <w:multiLevelType w:val="hybridMultilevel"/>
     <w:tmpl w:val="BEAE8ED0"/>
@@ -7282,7 +7398,7 @@
       </w:rPr>
     </w:lvl>
   </w:abstractNum>
-  <w:abstractNum w:abstractNumId="6" w15:restartNumberingAfterBreak="0">
+  <w:abstractNum w:abstractNumId="8" w15:restartNumberingAfterBreak="0">
     <w:nsid w:val="59846526"/>
     <w:multiLevelType w:val="hybridMultilevel"/>
     <w:tmpl w:val="6742D374"/>
@@ -7371,7 +7487,7 @@
       </w:pPr>
     </w:lvl>
   </w:abstractNum>
-  <w:abstractNum w:abstractNumId="7" w15:restartNumberingAfterBreak="0">
+  <w:abstractNum w:abstractNumId="9" w15:restartNumberingAfterBreak="0">
     <w:nsid w:val="62DF48CF"/>
     <w:multiLevelType w:val="multilevel"/>
     <w:tmpl w:val="2F74C95E"/>
@@ -7493,7 +7609,7 @@
       </w:rPr>
     </w:lvl>
   </w:abstractNum>
-  <w:abstractNum w:abstractNumId="8" w15:restartNumberingAfterBreak="0">
+  <w:abstractNum w:abstractNumId="10" w15:restartNumberingAfterBreak="0">
     <w:nsid w:val="677C3BB0"/>
     <w:multiLevelType w:val="hybridMultilevel"/>
     <w:tmpl w:val="F8AEE270"/>
@@ -7606,7 +7722,93 @@
       </w:rPr>
     </w:lvl>
   </w:abstractNum>
-  <w:abstractNum w:abstractNumId="9" w15:restartNumberingAfterBreak="0">
+  <w:abstractNum w:abstractNumId="11" w15:restartNumberingAfterBreak="0">
+    <w:nsid w:val="686C3511"/>
+    <w:multiLevelType w:val="hybridMultilevel"/>
+    <w:tmpl w:val="0220FD8E"/>
+    <w:lvl w:ilvl="0" w:tplc="04190011">
+      <w:start w:val="1"/>
+      <w:numFmt w:val="decimal"/>
+      <w:lvlText w:val="%1)"/>
+      <w:lvlJc w:val="left"/>
+      <w:pPr>
+        <w:ind w:left="1429" w:hanging="360"/>
+      </w:pPr>
+    </w:lvl>
+    <w:lvl w:ilvl="1" w:tplc="04190019" w:tentative="1">
+      <w:start w:val="1"/>
+      <w:numFmt w:val="lowerLetter"/>
+      <w:lvlText w:val="%2."/>
+      <w:lvlJc w:val="left"/>
+      <w:pPr>
+        <w:ind w:left="2149" w:hanging="360"/>
+      </w:pPr>
+    </w:lvl>
+    <w:lvl w:ilvl="2" w:tplc="0419001B" w:tentative="1">
+      <w:start w:val="1"/>
+      <w:numFmt w:val="lowerRoman"/>
+      <w:lvlText w:val="%3."/>
+      <w:lvlJc w:val="right"/>
+      <w:pPr>
+        <w:ind w:left="2869" w:hanging="180"/>
+      </w:pPr>
+    </w:lvl>
+    <w:lvl w:ilvl="3" w:tplc="04190011">
+      <w:start w:val="1"/>
+      <w:numFmt w:val="decimal"/>
+      <w:lvlText w:val="%4)"/>
+      <w:lvlJc w:val="left"/>
+      <w:pPr>
+        <w:ind w:left="3589" w:hanging="360"/>
+      </w:pPr>
+    </w:lvl>
+    <w:lvl w:ilvl="4" w:tplc="04190019" w:tentative="1">
+      <w:start w:val="1"/>
+      <w:numFmt w:val="lowerLetter"/>
+      <w:lvlText w:val="%5."/>
+      <w:lvlJc w:val="left"/>
+      <w:pPr>
+        <w:ind w:left="4309" w:hanging="360"/>
+      </w:pPr>
+    </w:lvl>
+    <w:lvl w:ilvl="5" w:tplc="0419001B" w:tentative="1">
+      <w:start w:val="1"/>
+      <w:numFmt w:val="lowerRoman"/>
+      <w:lvlText w:val="%6."/>
+      <w:lvlJc w:val="right"/>
+      <w:pPr>
+        <w:ind w:left="5029" w:hanging="180"/>
+      </w:pPr>
+    </w:lvl>
+    <w:lvl w:ilvl="6" w:tplc="0419000F" w:tentative="1">
+      <w:start w:val="1"/>
+      <w:numFmt w:val="decimal"/>
+      <w:lvlText w:val="%7."/>
+      <w:lvlJc w:val="left"/>
+      <w:pPr>
+        <w:ind w:left="5749" w:hanging="360"/>
+      </w:pPr>
+    </w:lvl>
+    <w:lvl w:ilvl="7" w:tplc="04190019" w:tentative="1">
+      <w:start w:val="1"/>
+      <w:numFmt w:val="lowerLetter"/>
+      <w:lvlText w:val="%8."/>
+      <w:lvlJc w:val="left"/>
+      <w:pPr>
+        <w:ind w:left="6469" w:hanging="360"/>
+      </w:pPr>
+    </w:lvl>
+    <w:lvl w:ilvl="8" w:tplc="0419001B" w:tentative="1">
+      <w:start w:val="1"/>
+      <w:numFmt w:val="lowerRoman"/>
+      <w:lvlText w:val="%9."/>
+      <w:lvlJc w:val="right"/>
+      <w:pPr>
+        <w:ind w:left="7189" w:hanging="180"/>
+      </w:pPr>
+    </w:lvl>
+  </w:abstractNum>
+  <w:abstractNum w:abstractNumId="12" w15:restartNumberingAfterBreak="0">
     <w:nsid w:val="7248BB20"/>
     <w:multiLevelType w:val="multilevel"/>
     <w:tmpl w:val="840AFDC0"/>
@@ -7719,7 +7921,7 @@
       </w:rPr>
     </w:lvl>
   </w:abstractNum>
-  <w:abstractNum w:abstractNumId="10" w15:restartNumberingAfterBreak="0">
+  <w:abstractNum w:abstractNumId="13" w15:restartNumberingAfterBreak="0">
     <w:nsid w:val="73683E3B"/>
     <w:multiLevelType w:val="multilevel"/>
     <w:tmpl w:val="242C047C"/>
@@ -7832,7 +8034,7 @@
       </w:pPr>
     </w:lvl>
   </w:abstractNum>
-  <w:abstractNum w:abstractNumId="11" w15:restartNumberingAfterBreak="0">
+  <w:abstractNum w:abstractNumId="14" w15:restartNumberingAfterBreak="0">
     <w:nsid w:val="7D2019B0"/>
     <w:multiLevelType w:val="hybridMultilevel"/>
     <w:tmpl w:val="645E0AFE"/>
@@ -7946,40 +8148,40 @@
     </w:lvl>
   </w:abstractNum>
   <w:num w:numId="1">
-    <w:abstractNumId w:val="9"/>
+    <w:abstractNumId w:val="12"/>
   </w:num>
   <w:num w:numId="2">
-    <w:abstractNumId w:val="1"/>
+    <w:abstractNumId w:val="3"/>
   </w:num>
   <w:num w:numId="3">
-    <w:abstractNumId w:val="1"/>
+    <w:abstractNumId w:val="3"/>
     <w:lvlOverride w:ilvl="0">
       <w:startOverride w:val="1"/>
     </w:lvlOverride>
   </w:num>
   <w:num w:numId="4">
-    <w:abstractNumId w:val="7"/>
+    <w:abstractNumId w:val="9"/>
   </w:num>
   <w:num w:numId="5">
+    <w:abstractNumId w:val="13"/>
+  </w:num>
+  <w:num w:numId="6">
+    <w:abstractNumId w:val="4"/>
+  </w:num>
+  <w:num w:numId="7">
+    <w:abstractNumId w:val="6"/>
+  </w:num>
+  <w:num w:numId="8">
     <w:abstractNumId w:val="10"/>
   </w:num>
-  <w:num w:numId="6">
-    <w:abstractNumId w:val="2"/>
-  </w:num>
-  <w:num w:numId="7">
-    <w:abstractNumId w:val="4"/>
-  </w:num>
-  <w:num w:numId="8">
-    <w:abstractNumId w:val="8"/>
-  </w:num>
   <w:num w:numId="9">
-    <w:abstractNumId w:val="11"/>
+    <w:abstractNumId w:val="14"/>
   </w:num>
   <w:num w:numId="10">
-    <w:abstractNumId w:val="3"/>
+    <w:abstractNumId w:val="5"/>
   </w:num>
   <w:num w:numId="11">
-    <w:abstractNumId w:val="6"/>
+    <w:abstractNumId w:val="8"/>
   </w:num>
   <w:num w:numId="12">
     <w:abstractNumId w:val="0"/>
@@ -8012,13 +8214,25 @@
     </w:lvlOverride>
   </w:num>
   <w:num w:numId="13">
-    <w:abstractNumId w:val="5"/>
+    <w:abstractNumId w:val="7"/>
+  </w:num>
+  <w:num w:numId="14">
+    <w:abstractNumId w:val="0"/>
+  </w:num>
+  <w:num w:numId="15">
+    <w:abstractNumId w:val="2"/>
+  </w:num>
+  <w:num w:numId="16">
+    <w:abstractNumId w:val="11"/>
+  </w:num>
+  <w:num w:numId="17">
+    <w:abstractNumId w:val="1"/>
   </w:num>
 </w:numbering>
 </file>
 
 <file path=word/styles.xml><?xml version="1.0" encoding="utf-8"?>
-<w:styles xmlns:mc="http://schemas.openxmlformats.org/markup-compatibility/2006" xmlns:r="http://schemas.openxmlformats.org/officeDocument/2006/relationships" xmlns:w="http://schemas.openxmlformats.org/wordprocessingml/2006/main" xmlns:w14="http://schemas.microsoft.com/office/word/2010/wordml" xmlns:w15="http://schemas.microsoft.com/office/word/2012/wordml" xmlns:w16cid="http://schemas.microsoft.com/office/word/2016/wordml/cid" xmlns:w16se="http://schemas.microsoft.com/office/word/2015/wordml/symex" mc:Ignorable="w14 w15 w16se w16cid">
+<w:styles xmlns:mc="http://schemas.openxmlformats.org/markup-compatibility/2006" xmlns:r="http://schemas.openxmlformats.org/officeDocument/2006/relationships" xmlns:w="http://schemas.openxmlformats.org/wordprocessingml/2006/main" xmlns:w14="http://schemas.microsoft.com/office/word/2010/wordml" xmlns:w15="http://schemas.microsoft.com/office/word/2012/wordml" xmlns:w16cex="http://schemas.microsoft.com/office/word/2018/wordml/cex" xmlns:w16cid="http://schemas.microsoft.com/office/word/2016/wordml/cid" xmlns:w16="http://schemas.microsoft.com/office/word/2018/wordml" xmlns:w16se="http://schemas.microsoft.com/office/word/2015/wordml/symex" mc:Ignorable="w14 w15 w16se w16cid w16 w16cex">
   <w:docDefaults>
     <w:rPrDefault>
       <w:rPr>
@@ -8034,7 +8248,7 @@
       </w:pPr>
     </w:pPrDefault>
   </w:docDefaults>
-  <w:latentStyles w:defLockedState="0" w:defUIPriority="99" w:defSemiHidden="0" w:defUnhideWhenUsed="0" w:defQFormat="0" w:count="375">
+  <w:latentStyles w:defLockedState="0" w:defUIPriority="99" w:defSemiHidden="0" w:defUnhideWhenUsed="0" w:defQFormat="0" w:count="376">
     <w:lsdException w:name="Normal" w:uiPriority="0" w:qFormat="1"/>
     <w:lsdException w:name="heading 1" w:uiPriority="1" w:qFormat="1"/>
     <w:lsdException w:name="heading 2" w:semiHidden="1" w:uiPriority="9" w:unhideWhenUsed="1" w:qFormat="1"/>
@@ -8140,7 +8354,6 @@
     <w:lsdException w:name="HTML Sample" w:semiHidden="1" w:unhideWhenUsed="1"/>
     <w:lsdException w:name="HTML Typewriter" w:semiHidden="1" w:unhideWhenUsed="1"/>
     <w:lsdException w:name="HTML Variable" w:semiHidden="1" w:unhideWhenUsed="1"/>
-    <w:lsdException w:name="Normal Table" w:semiHidden="1" w:unhideWhenUsed="1"/>
     <w:lsdException w:name="annotation subject" w:semiHidden="1" w:unhideWhenUsed="1"/>
     <w:lsdException w:name="No List" w:semiHidden="1" w:unhideWhenUsed="1"/>
     <w:lsdException w:name="Outline List 1" w:semiHidden="1" w:unhideWhenUsed="1"/>
@@ -8183,11 +8396,8 @@
     <w:lsdException w:name="Table Contemporary" w:semiHidden="1" w:unhideWhenUsed="1"/>
     <w:lsdException w:name="Table Elegant" w:semiHidden="1" w:unhideWhenUsed="1"/>
     <w:lsdException w:name="Table Professional" w:semiHidden="1" w:unhideWhenUsed="1"/>
-    <w:lsdException w:name="Table Subtle 1" w:semiHidden="1" w:unhideWhenUsed="1"/>
     <w:lsdException w:name="Table Subtle 2" w:semiHidden="1" w:unhideWhenUsed="1"/>
     <w:lsdException w:name="Table Web 1" w:semiHidden="1" w:unhideWhenUsed="1"/>
-    <w:lsdException w:name="Table Web 2" w:semiHidden="1" w:unhideWhenUsed="1"/>
-    <w:lsdException w:name="Table Web 3" w:semiHidden="1" w:unhideWhenUsed="1"/>
     <w:lsdException w:name="Balloon Text" w:semiHidden="1" w:unhideWhenUsed="1"/>
     <w:lsdException w:name="Table Grid" w:uiPriority="59"/>
     <w:lsdException w:name="Table Theme" w:semiHidden="1" w:unhideWhenUsed="1"/>
@@ -8410,6 +8620,7 @@
     <w:lsdException w:name="Smart Hyperlink" w:semiHidden="1" w:unhideWhenUsed="1"/>
     <w:lsdException w:name="Hashtag" w:semiHidden="1" w:unhideWhenUsed="1"/>
     <w:lsdException w:name="Unresolved Mention" w:semiHidden="1" w:unhideWhenUsed="1"/>
+    <w:lsdException w:name="Smart Link" w:semiHidden="1" w:unhideWhenUsed="1"/>
   </w:latentStyles>
   <w:style w:type="paragraph" w:default="1" w:styleId="a0">
     <w:name w:val="Normal"/>
@@ -8777,6 +8988,36 @@
       </w:tblBorders>
     </w:tblPr>
   </w:style>
+  <w:style w:type="paragraph" w:styleId="ad">
+    <w:name w:val="Balloon Text"/>
+    <w:basedOn w:val="a0"/>
+    <w:link w:val="ae"/>
+    <w:uiPriority w:val="99"/>
+    <w:semiHidden/>
+    <w:unhideWhenUsed/>
+    <w:rsid w:val="00DD0103"/>
+    <w:pPr>
+      <w:spacing w:line="240" w:lineRule="auto"/>
+    </w:pPr>
+    <w:rPr>
+      <w:rFonts w:ascii="Segoe UI" w:hAnsi="Segoe UI" w:cs="Segoe UI"/>
+      <w:sz w:val="18"/>
+      <w:szCs w:val="18"/>
+    </w:rPr>
+  </w:style>
+  <w:style w:type="character" w:customStyle="1" w:styleId="ae">
+    <w:name w:val="Текст выноски Знак"/>
+    <w:basedOn w:val="a1"/>
+    <w:link w:val="ad"/>
+    <w:uiPriority w:val="99"/>
+    <w:semiHidden/>
+    <w:rsid w:val="00DD0103"/>
+    <w:rPr>
+      <w:rFonts w:ascii="Segoe UI" w:hAnsi="Segoe UI" w:cs="Segoe UI"/>
+      <w:sz w:val="18"/>
+      <w:szCs w:val="18"/>
+    </w:rPr>
+  </w:style>
 </w:styles>
 </file>
 
@@ -9080,7 +9321,7 @@
 </file>
 
 <file path=customXml/itemProps1.xml><?xml version="1.0" encoding="utf-8"?>
-<ds:datastoreItem xmlns:ds="http://schemas.openxmlformats.org/officeDocument/2006/customXml" ds:itemID="{EDCCF71A-F3C8-4AF4-B997-16099C7FD841}">
+<ds:datastoreItem xmlns:ds="http://schemas.openxmlformats.org/officeDocument/2006/customXml" ds:itemID="{742B8438-DFC8-4861-97C5-9D4CC26F2332}">
   <ds:schemaRefs>
     <ds:schemaRef ds:uri="http://schemas.openxmlformats.org/officeDocument/2006/bibliography"/>
   </ds:schemaRefs>

</xml_diff>